<commit_message>
Cập nhật phiên bản 0.1 cho báo cáo luận văn ( Chỉnh sửa chương I ) (Not finish)
</commit_message>
<xml_diff>
--- a/De Cuong/bao cao luan van/Bao cao luan van v0.1.docx
+++ b/De Cuong/bao cao luan van/Bao cao luan van v0.1.docx
@@ -69,7 +69,7 @@
             </w:rPr>
             <w:fldChar w:fldCharType="separate"/>
           </w:r>
-          <w:hyperlink w:anchor="_Toc285628787" w:history="1">
+          <w:hyperlink w:anchor="_Toc285631518" w:history="1">
             <w:r>
               <w:rPr>
                 <w:rStyle w:val="Hyperlink"/>
@@ -98,7 +98,7 @@
                 <w:noProof/>
                 <w:webHidden/>
               </w:rPr>
-              <w:instrText xml:space="preserve"> PAGEREF _Toc285628787 \h </w:instrText>
+              <w:instrText xml:space="preserve"> PAGEREF _Toc285631518 \h </w:instrText>
             </w:r>
             <w:r>
               <w:rPr>
@@ -140,7 +140,7 @@
               <w:noProof/>
             </w:rPr>
           </w:pPr>
-          <w:hyperlink w:anchor="_Toc285628788" w:history="1">
+          <w:hyperlink w:anchor="_Toc285631519" w:history="1">
             <w:r>
               <w:rPr>
                 <w:rStyle w:val="Hyperlink"/>
@@ -184,7 +184,7 @@
                 <w:noProof/>
                 <w:webHidden/>
               </w:rPr>
-              <w:instrText xml:space="preserve"> PAGEREF _Toc285628788 \h </w:instrText>
+              <w:instrText xml:space="preserve"> PAGEREF _Toc285631519 \h </w:instrText>
             </w:r>
             <w:r>
               <w:rPr>
@@ -226,7 +226,7 @@
               <w:noProof/>
             </w:rPr>
           </w:pPr>
-          <w:hyperlink w:anchor="_Toc285628789" w:history="1">
+          <w:hyperlink w:anchor="_Toc285631520" w:history="1">
             <w:r>
               <w:rPr>
                 <w:rStyle w:val="Hyperlink"/>
@@ -270,7 +270,7 @@
                 <w:noProof/>
                 <w:webHidden/>
               </w:rPr>
-              <w:instrText xml:space="preserve"> PAGEREF _Toc285628789 \h </w:instrText>
+              <w:instrText xml:space="preserve"> PAGEREF _Toc285631520 \h </w:instrText>
             </w:r>
             <w:r>
               <w:rPr>
@@ -312,7 +312,7 @@
               <w:noProof/>
             </w:rPr>
           </w:pPr>
-          <w:hyperlink w:anchor="_Toc285628790" w:history="1">
+          <w:hyperlink w:anchor="_Toc285631521" w:history="1">
             <w:r>
               <w:rPr>
                 <w:rStyle w:val="Hyperlink"/>
@@ -358,7 +358,7 @@
                 <w:noProof/>
                 <w:webHidden/>
               </w:rPr>
-              <w:instrText xml:space="preserve"> PAGEREF _Toc285628790 \h </w:instrText>
+              <w:instrText xml:space="preserve"> PAGEREF _Toc285631521 \h </w:instrText>
             </w:r>
             <w:r>
               <w:rPr>
@@ -400,7 +400,7 @@
               <w:noProof/>
             </w:rPr>
           </w:pPr>
-          <w:hyperlink w:anchor="_Toc285628791" w:history="1">
+          <w:hyperlink w:anchor="_Toc285631522" w:history="1">
             <w:r>
               <w:rPr>
                 <w:rStyle w:val="Hyperlink"/>
@@ -444,7 +444,7 @@
                 <w:noProof/>
                 <w:webHidden/>
               </w:rPr>
-              <w:instrText xml:space="preserve"> PAGEREF _Toc285628791 \h </w:instrText>
+              <w:instrText xml:space="preserve"> PAGEREF _Toc285631522 \h </w:instrText>
             </w:r>
             <w:r>
               <w:rPr>
@@ -486,7 +486,7 @@
               <w:noProof/>
             </w:rPr>
           </w:pPr>
-          <w:hyperlink w:anchor="_Toc285628792" w:history="1">
+          <w:hyperlink w:anchor="_Toc285631523" w:history="1">
             <w:r>
               <w:rPr>
                 <w:rStyle w:val="Hyperlink"/>
@@ -530,7 +530,7 @@
                 <w:noProof/>
                 <w:webHidden/>
               </w:rPr>
-              <w:instrText xml:space="preserve"> PAGEREF _Toc285628792 \h </w:instrText>
+              <w:instrText xml:space="preserve"> PAGEREF _Toc285631523 \h </w:instrText>
             </w:r>
             <w:r>
               <w:rPr>
@@ -572,7 +572,7 @@
               <w:noProof/>
             </w:rPr>
           </w:pPr>
-          <w:hyperlink w:anchor="_Toc285628793" w:history="1">
+          <w:hyperlink w:anchor="_Toc285631524" w:history="1">
             <w:r>
               <w:rPr>
                 <w:rStyle w:val="Hyperlink"/>
@@ -618,7 +618,7 @@
                 <w:noProof/>
                 <w:webHidden/>
               </w:rPr>
-              <w:instrText xml:space="preserve"> PAGEREF _Toc285628793 \h </w:instrText>
+              <w:instrText xml:space="preserve"> PAGEREF _Toc285631524 \h </w:instrText>
             </w:r>
             <w:r>
               <w:rPr>
@@ -660,7 +660,7 @@
               <w:noProof/>
             </w:rPr>
           </w:pPr>
-          <w:hyperlink w:anchor="_Toc285628794" w:history="1">
+          <w:hyperlink w:anchor="_Toc285631525" w:history="1">
             <w:r>
               <w:rPr>
                 <w:rStyle w:val="Hyperlink"/>
@@ -706,7 +706,7 @@
                 <w:noProof/>
                 <w:webHidden/>
               </w:rPr>
-              <w:instrText xml:space="preserve"> PAGEREF _Toc285628794 \h </w:instrText>
+              <w:instrText xml:space="preserve"> PAGEREF _Toc285631525 \h </w:instrText>
             </w:r>
             <w:r>
               <w:rPr>
@@ -748,7 +748,7 @@
               <w:noProof/>
             </w:rPr>
           </w:pPr>
-          <w:hyperlink w:anchor="_Toc285628795" w:history="1">
+          <w:hyperlink w:anchor="_Toc285631526" w:history="1">
             <w:r>
               <w:rPr>
                 <w:rStyle w:val="Hyperlink"/>
@@ -794,7 +794,7 @@
                 <w:noProof/>
                 <w:webHidden/>
               </w:rPr>
-              <w:instrText xml:space="preserve"> PAGEREF _Toc285628795 \h </w:instrText>
+              <w:instrText xml:space="preserve"> PAGEREF _Toc285631526 \h </w:instrText>
             </w:r>
             <w:r>
               <w:rPr>
@@ -836,7 +836,7 @@
               <w:noProof/>
             </w:rPr>
           </w:pPr>
-          <w:hyperlink w:anchor="_Toc285628796" w:history="1">
+          <w:hyperlink w:anchor="_Toc285631527" w:history="1">
             <w:r>
               <w:rPr>
                 <w:rStyle w:val="Hyperlink"/>
@@ -882,7 +882,7 @@
                 <w:noProof/>
                 <w:webHidden/>
               </w:rPr>
-              <w:instrText xml:space="preserve"> PAGEREF _Toc285628796 \h </w:instrText>
+              <w:instrText xml:space="preserve"> PAGEREF _Toc285631527 \h </w:instrText>
             </w:r>
             <w:r>
               <w:rPr>
@@ -902,7 +902,7 @@
                 <w:noProof/>
                 <w:webHidden/>
               </w:rPr>
-              <w:t>17</w:t>
+              <w:t>18</w:t>
             </w:r>
             <w:r>
               <w:rPr>
@@ -924,7 +924,7 @@
               <w:noProof/>
             </w:rPr>
           </w:pPr>
-          <w:hyperlink w:anchor="_Toc285628797" w:history="1">
+          <w:hyperlink w:anchor="_Toc285631528" w:history="1">
             <w:r>
               <w:rPr>
                 <w:rStyle w:val="Hyperlink"/>
@@ -970,7 +970,7 @@
                 <w:noProof/>
                 <w:webHidden/>
               </w:rPr>
-              <w:instrText xml:space="preserve"> PAGEREF _Toc285628797 \h </w:instrText>
+              <w:instrText xml:space="preserve"> PAGEREF _Toc285631528 \h </w:instrText>
             </w:r>
             <w:r>
               <w:rPr>
@@ -990,7 +990,7 @@
                 <w:noProof/>
                 <w:webHidden/>
               </w:rPr>
-              <w:t>17</w:t>
+              <w:t>18</w:t>
             </w:r>
             <w:r>
               <w:rPr>
@@ -1012,7 +1012,7 @@
               <w:noProof/>
             </w:rPr>
           </w:pPr>
-          <w:hyperlink w:anchor="_Toc285628798" w:history="1">
+          <w:hyperlink w:anchor="_Toc285631529" w:history="1">
             <w:r>
               <w:rPr>
                 <w:rStyle w:val="Hyperlink"/>
@@ -1058,7 +1058,7 @@
                 <w:noProof/>
                 <w:webHidden/>
               </w:rPr>
-              <w:instrText xml:space="preserve"> PAGEREF _Toc285628798 \h </w:instrText>
+              <w:instrText xml:space="preserve"> PAGEREF _Toc285631529 \h </w:instrText>
             </w:r>
             <w:r>
               <w:rPr>
@@ -1099,7 +1099,7 @@
               <w:noProof/>
             </w:rPr>
           </w:pPr>
-          <w:hyperlink w:anchor="_Toc285628799" w:history="1">
+          <w:hyperlink w:anchor="_Toc285631530" w:history="1">
             <w:r>
               <w:rPr>
                 <w:rStyle w:val="Hyperlink"/>
@@ -1146,7 +1146,7 @@
                 <w:noProof/>
                 <w:webHidden/>
               </w:rPr>
-              <w:instrText xml:space="preserve"> PAGEREF _Toc285628799 \h </w:instrText>
+              <w:instrText xml:space="preserve"> PAGEREF _Toc285631530 \h </w:instrText>
             </w:r>
             <w:r>
               <w:rPr>
@@ -1188,7 +1188,7 @@
               <w:noProof/>
             </w:rPr>
           </w:pPr>
-          <w:hyperlink w:anchor="_Toc285628800" w:history="1">
+          <w:hyperlink w:anchor="_Toc285631531" w:history="1">
             <w:r>
               <w:rPr>
                 <w:rStyle w:val="Hyperlink"/>
@@ -1234,7 +1234,7 @@
                 <w:noProof/>
                 <w:webHidden/>
               </w:rPr>
-              <w:instrText xml:space="preserve"> PAGEREF _Toc285628800 \h </w:instrText>
+              <w:instrText xml:space="preserve"> PAGEREF _Toc285631531 \h </w:instrText>
             </w:r>
             <w:r>
               <w:rPr>
@@ -1276,7 +1276,7 @@
               <w:noProof/>
             </w:rPr>
           </w:pPr>
-          <w:hyperlink w:anchor="_Toc285628801" w:history="1">
+          <w:hyperlink w:anchor="_Toc285631532" w:history="1">
             <w:r>
               <w:rPr>
                 <w:rStyle w:val="Hyperlink"/>
@@ -1322,7 +1322,7 @@
                 <w:noProof/>
                 <w:webHidden/>
               </w:rPr>
-              <w:instrText xml:space="preserve"> PAGEREF _Toc285628801 \h </w:instrText>
+              <w:instrText xml:space="preserve"> PAGEREF _Toc285631532 \h </w:instrText>
             </w:r>
             <w:r>
               <w:rPr>
@@ -1342,7 +1342,7 @@
                 <w:noProof/>
                 <w:webHidden/>
               </w:rPr>
-              <w:t>24</w:t>
+              <w:t>25</w:t>
             </w:r>
             <w:r>
               <w:rPr>
@@ -1364,7 +1364,7 @@
               <w:noProof/>
             </w:rPr>
           </w:pPr>
-          <w:hyperlink w:anchor="_Toc285628802" w:history="1">
+          <w:hyperlink w:anchor="_Toc285631533" w:history="1">
             <w:r>
               <w:rPr>
                 <w:rStyle w:val="Hyperlink"/>
@@ -1410,7 +1410,7 @@
                 <w:noProof/>
                 <w:webHidden/>
               </w:rPr>
-              <w:instrText xml:space="preserve"> PAGEREF _Toc285628802 \h </w:instrText>
+              <w:instrText xml:space="preserve"> PAGEREF _Toc285631533 \h </w:instrText>
             </w:r>
             <w:r>
               <w:rPr>
@@ -1430,7 +1430,7 @@
                 <w:noProof/>
                 <w:webHidden/>
               </w:rPr>
-              <w:t>24</w:t>
+              <w:t>25</w:t>
             </w:r>
             <w:r>
               <w:rPr>
@@ -1452,7 +1452,7 @@
               <w:noProof/>
             </w:rPr>
           </w:pPr>
-          <w:hyperlink w:anchor="_Toc285628803" w:history="1">
+          <w:hyperlink w:anchor="_Toc285631534" w:history="1">
             <w:r>
               <w:rPr>
                 <w:rStyle w:val="Hyperlink"/>
@@ -1498,7 +1498,7 @@
                 <w:noProof/>
                 <w:webHidden/>
               </w:rPr>
-              <w:instrText xml:space="preserve"> PAGEREF _Toc285628803 \h </w:instrText>
+              <w:instrText xml:space="preserve"> PAGEREF _Toc285631534 \h </w:instrText>
             </w:r>
             <w:r>
               <w:rPr>
@@ -1518,7 +1518,7 @@
                 <w:noProof/>
                 <w:webHidden/>
               </w:rPr>
-              <w:t>25</w:t>
+              <w:t>26</w:t>
             </w:r>
             <w:r>
               <w:rPr>
@@ -1540,7 +1540,7 @@
               <w:noProof/>
             </w:rPr>
           </w:pPr>
-          <w:hyperlink w:anchor="_Toc285628804" w:history="1">
+          <w:hyperlink w:anchor="_Toc285631535" w:history="1">
             <w:r>
               <w:rPr>
                 <w:rStyle w:val="Hyperlink"/>
@@ -1586,7 +1586,7 @@
                 <w:noProof/>
                 <w:webHidden/>
               </w:rPr>
-              <w:instrText xml:space="preserve"> PAGEREF _Toc285628804 \h </w:instrText>
+              <w:instrText xml:space="preserve"> PAGEREF _Toc285631535 \h </w:instrText>
             </w:r>
             <w:r>
               <w:rPr>
@@ -1606,7 +1606,7 @@
                 <w:noProof/>
                 <w:webHidden/>
               </w:rPr>
-              <w:t>30</w:t>
+              <w:t>31</w:t>
             </w:r>
             <w:r>
               <w:rPr>
@@ -1628,7 +1628,7 @@
               <w:noProof/>
             </w:rPr>
           </w:pPr>
-          <w:hyperlink w:anchor="_Toc285628805" w:history="1">
+          <w:hyperlink w:anchor="_Toc285631536" w:history="1">
             <w:r>
               <w:rPr>
                 <w:rStyle w:val="Hyperlink"/>
@@ -1673,7 +1673,7 @@
                 <w:noProof/>
                 <w:webHidden/>
               </w:rPr>
-              <w:instrText xml:space="preserve"> PAGEREF _Toc285628805 \h </w:instrText>
+              <w:instrText xml:space="preserve"> PAGEREF _Toc285631536 \h </w:instrText>
             </w:r>
             <w:r>
               <w:rPr>
@@ -1693,7 +1693,7 @@
                 <w:noProof/>
                 <w:webHidden/>
               </w:rPr>
-              <w:t>31</w:t>
+              <w:t>32</w:t>
             </w:r>
             <w:r>
               <w:rPr>
@@ -1715,7 +1715,7 @@
               <w:noProof/>
             </w:rPr>
           </w:pPr>
-          <w:hyperlink w:anchor="_Toc285628806" w:history="1">
+          <w:hyperlink w:anchor="_Toc285631537" w:history="1">
             <w:r>
               <w:rPr>
                 <w:rStyle w:val="Hyperlink"/>
@@ -1761,7 +1761,7 @@
                 <w:noProof/>
                 <w:webHidden/>
               </w:rPr>
-              <w:instrText xml:space="preserve"> PAGEREF _Toc285628806 \h </w:instrText>
+              <w:instrText xml:space="preserve"> PAGEREF _Toc285631537 \h </w:instrText>
             </w:r>
             <w:r>
               <w:rPr>
@@ -1781,7 +1781,7 @@
                 <w:noProof/>
                 <w:webHidden/>
               </w:rPr>
-              <w:t>34</w:t>
+              <w:t>35</w:t>
             </w:r>
             <w:r>
               <w:rPr>
@@ -1803,7 +1803,7 @@
               <w:noProof/>
             </w:rPr>
           </w:pPr>
-          <w:hyperlink w:anchor="_Toc285628807" w:history="1">
+          <w:hyperlink w:anchor="_Toc285631538" w:history="1">
             <w:r>
               <w:rPr>
                 <w:rStyle w:val="Hyperlink"/>
@@ -1849,7 +1849,7 @@
                 <w:noProof/>
                 <w:webHidden/>
               </w:rPr>
-              <w:instrText xml:space="preserve"> PAGEREF _Toc285628807 \h </w:instrText>
+              <w:instrText xml:space="preserve"> PAGEREF _Toc285631538 \h </w:instrText>
             </w:r>
             <w:r>
               <w:rPr>
@@ -1869,7 +1869,7 @@
                 <w:noProof/>
                 <w:webHidden/>
               </w:rPr>
-              <w:t>37</w:t>
+              <w:t>38</w:t>
             </w:r>
             <w:r>
               <w:rPr>
@@ -1890,7 +1890,7 @@
               <w:noProof/>
             </w:rPr>
           </w:pPr>
-          <w:hyperlink w:anchor="_Toc285628808" w:history="1">
+          <w:hyperlink w:anchor="_Toc285631539" w:history="1">
             <w:r>
               <w:rPr>
                 <w:rStyle w:val="Hyperlink"/>
@@ -1955,7 +1955,7 @@
                 <w:noProof/>
                 <w:webHidden/>
               </w:rPr>
-              <w:instrText xml:space="preserve"> PAGEREF _Toc285628808 \h </w:instrText>
+              <w:instrText xml:space="preserve"> PAGEREF _Toc285631539 \h </w:instrText>
             </w:r>
             <w:r>
               <w:rPr>
@@ -1975,7 +1975,7 @@
                 <w:noProof/>
                 <w:webHidden/>
               </w:rPr>
-              <w:t>41</w:t>
+              <w:t>42</w:t>
             </w:r>
             <w:r>
               <w:rPr>
@@ -1997,7 +1997,7 @@
               <w:noProof/>
             </w:rPr>
           </w:pPr>
-          <w:hyperlink w:anchor="_Toc285628809" w:history="1">
+          <w:hyperlink w:anchor="_Toc285631540" w:history="1">
             <w:r>
               <w:rPr>
                 <w:rStyle w:val="Hyperlink"/>
@@ -2043,7 +2043,7 @@
                 <w:noProof/>
                 <w:webHidden/>
               </w:rPr>
-              <w:instrText xml:space="preserve"> PAGEREF _Toc285628809 \h </w:instrText>
+              <w:instrText xml:space="preserve"> PAGEREF _Toc285631540 \h </w:instrText>
             </w:r>
             <w:r>
               <w:rPr>
@@ -2063,7 +2063,7 @@
                 <w:noProof/>
                 <w:webHidden/>
               </w:rPr>
-              <w:t>41</w:t>
+              <w:t>42</w:t>
             </w:r>
             <w:r>
               <w:rPr>
@@ -2085,7 +2085,7 @@
               <w:noProof/>
             </w:rPr>
           </w:pPr>
-          <w:hyperlink w:anchor="_Toc285628810" w:history="1">
+          <w:hyperlink w:anchor="_Toc285631541" w:history="1">
             <w:r>
               <w:rPr>
                 <w:rStyle w:val="Hyperlink"/>
@@ -2131,7 +2131,7 @@
                 <w:noProof/>
                 <w:webHidden/>
               </w:rPr>
-              <w:instrText xml:space="preserve"> PAGEREF _Toc285628810 \h </w:instrText>
+              <w:instrText xml:space="preserve"> PAGEREF _Toc285631541 \h </w:instrText>
             </w:r>
             <w:r>
               <w:rPr>
@@ -2151,7 +2151,7 @@
                 <w:noProof/>
                 <w:webHidden/>
               </w:rPr>
-              <w:t>41</w:t>
+              <w:t>42</w:t>
             </w:r>
             <w:r>
               <w:rPr>
@@ -2173,7 +2173,7 @@
               <w:noProof/>
             </w:rPr>
           </w:pPr>
-          <w:hyperlink w:anchor="_Toc285628811" w:history="1">
+          <w:hyperlink w:anchor="_Toc285631542" w:history="1">
             <w:r>
               <w:rPr>
                 <w:rStyle w:val="Hyperlink"/>
@@ -2219,7 +2219,7 @@
                 <w:noProof/>
                 <w:webHidden/>
               </w:rPr>
-              <w:instrText xml:space="preserve"> PAGEREF _Toc285628811 \h </w:instrText>
+              <w:instrText xml:space="preserve"> PAGEREF _Toc285631542 \h </w:instrText>
             </w:r>
             <w:r>
               <w:rPr>
@@ -2239,7 +2239,7 @@
                 <w:noProof/>
                 <w:webHidden/>
               </w:rPr>
-              <w:t>42</w:t>
+              <w:t>43</w:t>
             </w:r>
             <w:r>
               <w:rPr>
@@ -2261,7 +2261,7 @@
               <w:noProof/>
             </w:rPr>
           </w:pPr>
-          <w:hyperlink w:anchor="_Toc285628812" w:history="1">
+          <w:hyperlink w:anchor="_Toc285631543" w:history="1">
             <w:r>
               <w:rPr>
                 <w:rStyle w:val="Hyperlink"/>
@@ -2307,7 +2307,7 @@
                 <w:noProof/>
                 <w:webHidden/>
               </w:rPr>
-              <w:instrText xml:space="preserve"> PAGEREF _Toc285628812 \h </w:instrText>
+              <w:instrText xml:space="preserve"> PAGEREF _Toc285631543 \h </w:instrText>
             </w:r>
             <w:r>
               <w:rPr>
@@ -2327,7 +2327,7 @@
                 <w:noProof/>
                 <w:webHidden/>
               </w:rPr>
-              <w:t>44</w:t>
+              <w:t>45</w:t>
             </w:r>
             <w:r>
               <w:rPr>
@@ -2349,7 +2349,7 @@
               <w:noProof/>
             </w:rPr>
           </w:pPr>
-          <w:hyperlink w:anchor="_Toc285628813" w:history="1">
+          <w:hyperlink w:anchor="_Toc285631544" w:history="1">
             <w:r>
               <w:rPr>
                 <w:rStyle w:val="Hyperlink"/>
@@ -2395,7 +2395,7 @@
                 <w:noProof/>
                 <w:webHidden/>
               </w:rPr>
-              <w:instrText xml:space="preserve"> PAGEREF _Toc285628813 \h </w:instrText>
+              <w:instrText xml:space="preserve"> PAGEREF _Toc285631544 \h </w:instrText>
             </w:r>
             <w:r>
               <w:rPr>
@@ -2415,7 +2415,7 @@
                 <w:noProof/>
                 <w:webHidden/>
               </w:rPr>
-              <w:t>44</w:t>
+              <w:t>45</w:t>
             </w:r>
             <w:r>
               <w:rPr>
@@ -2437,7 +2437,7 @@
               <w:noProof/>
             </w:rPr>
           </w:pPr>
-          <w:hyperlink w:anchor="_Toc285628814" w:history="1">
+          <w:hyperlink w:anchor="_Toc285631545" w:history="1">
             <w:r>
               <w:rPr>
                 <w:rStyle w:val="Hyperlink"/>
@@ -2483,7 +2483,7 @@
                 <w:noProof/>
                 <w:webHidden/>
               </w:rPr>
-              <w:instrText xml:space="preserve"> PAGEREF _Toc285628814 \h </w:instrText>
+              <w:instrText xml:space="preserve"> PAGEREF _Toc285631545 \h </w:instrText>
             </w:r>
             <w:r>
               <w:rPr>
@@ -2503,7 +2503,7 @@
                 <w:noProof/>
                 <w:webHidden/>
               </w:rPr>
-              <w:t>44</w:t>
+              <w:t>45</w:t>
             </w:r>
             <w:r>
               <w:rPr>
@@ -2525,7 +2525,7 @@
               <w:noProof/>
             </w:rPr>
           </w:pPr>
-          <w:hyperlink w:anchor="_Toc285628815" w:history="1">
+          <w:hyperlink w:anchor="_Toc285631546" w:history="1">
             <w:r>
               <w:rPr>
                 <w:rStyle w:val="Hyperlink"/>
@@ -2571,7 +2571,7 @@
                 <w:noProof/>
                 <w:webHidden/>
               </w:rPr>
-              <w:instrText xml:space="preserve"> PAGEREF _Toc285628815 \h </w:instrText>
+              <w:instrText xml:space="preserve"> PAGEREF _Toc285631546 \h </w:instrText>
             </w:r>
             <w:r>
               <w:rPr>
@@ -2591,7 +2591,7 @@
                 <w:noProof/>
                 <w:webHidden/>
               </w:rPr>
-              <w:t>45</w:t>
+              <w:t>46</w:t>
             </w:r>
             <w:r>
               <w:rPr>
@@ -2613,7 +2613,7 @@
               <w:noProof/>
             </w:rPr>
           </w:pPr>
-          <w:hyperlink w:anchor="_Toc285628816" w:history="1">
+          <w:hyperlink w:anchor="_Toc285631547" w:history="1">
             <w:r>
               <w:rPr>
                 <w:rStyle w:val="Hyperlink"/>
@@ -2659,7 +2659,7 @@
                 <w:noProof/>
                 <w:webHidden/>
               </w:rPr>
-              <w:instrText xml:space="preserve"> PAGEREF _Toc285628816 \h </w:instrText>
+              <w:instrText xml:space="preserve"> PAGEREF _Toc285631547 \h </w:instrText>
             </w:r>
             <w:r>
               <w:rPr>
@@ -2679,7 +2679,7 @@
                 <w:noProof/>
                 <w:webHidden/>
               </w:rPr>
-              <w:t>47</w:t>
+              <w:t>48</w:t>
             </w:r>
             <w:r>
               <w:rPr>
@@ -2700,7 +2700,7 @@
               <w:noProof/>
             </w:rPr>
           </w:pPr>
-          <w:hyperlink w:anchor="_Toc285628817" w:history="1">
+          <w:hyperlink w:anchor="_Toc285631548" w:history="1">
             <w:r>
               <w:rPr>
                 <w:rStyle w:val="Hyperlink"/>
@@ -2730,7 +2730,7 @@
                 <w:noProof/>
                 <w:webHidden/>
               </w:rPr>
-              <w:instrText xml:space="preserve"> PAGEREF _Toc285628817 \h </w:instrText>
+              <w:instrText xml:space="preserve"> PAGEREF _Toc285631548 \h </w:instrText>
             </w:r>
             <w:r>
               <w:rPr>
@@ -2750,7 +2750,7 @@
                 <w:noProof/>
                 <w:webHidden/>
               </w:rPr>
-              <w:t>49</w:t>
+              <w:t>50</w:t>
             </w:r>
             <w:r>
               <w:rPr>
@@ -2771,7 +2771,7 @@
               <w:noProof/>
             </w:rPr>
           </w:pPr>
-          <w:hyperlink w:anchor="_Toc285628818" w:history="1">
+          <w:hyperlink w:anchor="_Toc285631549" w:history="1">
             <w:r>
               <w:rPr>
                 <w:rStyle w:val="Hyperlink"/>
@@ -2809,7 +2809,7 @@
                 <w:noProof/>
                 <w:webHidden/>
               </w:rPr>
-              <w:instrText xml:space="preserve"> PAGEREF _Toc285628818 \h </w:instrText>
+              <w:instrText xml:space="preserve"> PAGEREF _Toc285631549 \h </w:instrText>
             </w:r>
             <w:r>
               <w:rPr>
@@ -2829,7 +2829,7 @@
                 <w:noProof/>
                 <w:webHidden/>
               </w:rPr>
-              <w:t>50</w:t>
+              <w:t>51</w:t>
             </w:r>
             <w:r>
               <w:rPr>
@@ -2850,7 +2850,7 @@
               <w:noProof/>
             </w:rPr>
           </w:pPr>
-          <w:hyperlink w:anchor="_Toc285628819" w:history="1">
+          <w:hyperlink w:anchor="_Toc285631550" w:history="1">
             <w:r>
               <w:rPr>
                 <w:rStyle w:val="Hyperlink"/>
@@ -2879,7 +2879,7 @@
                 <w:noProof/>
                 <w:webHidden/>
               </w:rPr>
-              <w:instrText xml:space="preserve"> PAGEREF _Toc285628819 \h </w:instrText>
+              <w:instrText xml:space="preserve"> PAGEREF _Toc285631550 \h </w:instrText>
             </w:r>
             <w:r>
               <w:rPr>
@@ -2899,7 +2899,7 @@
                 <w:noProof/>
                 <w:webHidden/>
               </w:rPr>
-              <w:t>50</w:t>
+              <w:t>51</w:t>
             </w:r>
             <w:r>
               <w:rPr>
@@ -2920,7 +2920,7 @@
               <w:noProof/>
             </w:rPr>
           </w:pPr>
-          <w:hyperlink w:anchor="_Toc285628820" w:history="1">
+          <w:hyperlink w:anchor="_Toc285631551" w:history="1">
             <w:r>
               <w:rPr>
                 <w:rStyle w:val="Hyperlink"/>
@@ -2948,7 +2948,7 @@
                 <w:noProof/>
                 <w:webHidden/>
               </w:rPr>
-              <w:instrText xml:space="preserve"> PAGEREF _Toc285628820 \h </w:instrText>
+              <w:instrText xml:space="preserve"> PAGEREF _Toc285631551 \h </w:instrText>
             </w:r>
             <w:r>
               <w:rPr>
@@ -2968,7 +2968,7 @@
                 <w:noProof/>
                 <w:webHidden/>
               </w:rPr>
-              <w:t>50</w:t>
+              <w:t>51</w:t>
             </w:r>
             <w:r>
               <w:rPr>
@@ -2989,7 +2989,7 @@
               <w:noProof/>
             </w:rPr>
           </w:pPr>
-          <w:hyperlink w:anchor="_Toc285628821" w:history="1">
+          <w:hyperlink w:anchor="_Toc285631552" w:history="1">
             <w:r>
               <w:rPr>
                 <w:rStyle w:val="Hyperlink"/>
@@ -3017,7 +3017,7 @@
                 <w:noProof/>
                 <w:webHidden/>
               </w:rPr>
-              <w:instrText xml:space="preserve"> PAGEREF _Toc285628821 \h </w:instrText>
+              <w:instrText xml:space="preserve"> PAGEREF _Toc285631552 \h </w:instrText>
             </w:r>
             <w:r>
               <w:rPr>
@@ -3037,7 +3037,7 @@
                 <w:noProof/>
                 <w:webHidden/>
               </w:rPr>
-              <w:t>50</w:t>
+              <w:t>51</w:t>
             </w:r>
             <w:r>
               <w:rPr>
@@ -3282,7 +3282,7 @@
           <w:lang w:val="vi-VN"/>
         </w:rPr>
       </w:pPr>
-      <w:bookmarkStart w:id="0" w:name="_Toc285628787"/>
+      <w:bookmarkStart w:id="0" w:name="_Toc285631518"/>
       <w:r>
         <w:rPr>
           <w:rFonts w:ascii="Times New Roman" w:hAnsi="Times New Roman" w:cs="Times New Roman"/>
@@ -3332,7 +3332,7 @@
           <w:szCs w:val="26"/>
         </w:rPr>
       </w:pPr>
-      <w:bookmarkStart w:id="1" w:name="_Toc285628788"/>
+      <w:bookmarkStart w:id="1" w:name="_Toc285631519"/>
       <w:r>
         <w:rPr>
           <w:rFonts w:ascii="Times New Roman" w:hAnsi="Times New Roman" w:cs="Times New Roman"/>
@@ -4337,7 +4337,7 @@
           <w:szCs w:val="26"/>
         </w:rPr>
       </w:pPr>
-      <w:bookmarkStart w:id="2" w:name="_Toc285628789"/>
+      <w:bookmarkStart w:id="2" w:name="_Toc285631520"/>
       <w:r>
         <w:rPr>
           <w:rFonts w:ascii="Times New Roman" w:hAnsi="Times New Roman" w:cs="Times New Roman"/>
@@ -8194,7 +8194,7 @@
           <w:lang w:val="vi-VN"/>
         </w:rPr>
       </w:pPr>
-      <w:bookmarkStart w:id="3" w:name="_Toc285628790"/>
+      <w:bookmarkStart w:id="3" w:name="_Toc285631521"/>
       <w:r>
         <w:rPr>
           <w:rFonts w:ascii="Times New Roman" w:eastAsia="Times New Roman" w:hAnsi="Times New Roman" w:cs="Times New Roman"/>
@@ -8225,7 +8225,7 @@
           <w:szCs w:val="26"/>
         </w:rPr>
       </w:pPr>
-      <w:bookmarkStart w:id="4" w:name="_Toc285628791"/>
+      <w:bookmarkStart w:id="4" w:name="_Toc285631522"/>
       <w:r>
         <w:rPr>
           <w:rFonts w:ascii="Times New Roman" w:eastAsia="Times New Roman" w:hAnsi="Times New Roman" w:cs="Times New Roman"/>
@@ -9633,7 +9633,7 @@
           <w:szCs w:val="26"/>
         </w:rPr>
       </w:pPr>
-      <w:bookmarkStart w:id="5" w:name="_Toc285628792"/>
+      <w:bookmarkStart w:id="5" w:name="_Toc285631523"/>
       <w:r>
         <w:rPr>
           <w:rFonts w:ascii="Times New Roman" w:hAnsi="Times New Roman" w:cs="Times New Roman"/>
@@ -11275,7 +11275,7 @@
           <v:shape id="_x0000_i1025" type="#_x0000_t75" style="width:9.4pt;height:9.4pt" o:ole="">
             <v:imagedata r:id="rId10" o:title=""/>
           </v:shape>
-          <o:OLEObject Type="Embed" ProgID="Equation.3" ShapeID="_x0000_i1025" DrawAspect="Content" ObjectID="_1359370821" r:id="rId11"/>
+          <o:OLEObject Type="Embed" ProgID="Equation.3" ShapeID="_x0000_i1025" DrawAspect="Content" ObjectID="_1359373396" r:id="rId11"/>
         </w:object>
       </w:r>
       <w:r>
@@ -11297,7 +11297,7 @@
           <v:shape id="_x0000_i1026" type="#_x0000_t75" style="width:9.4pt;height:9.4pt" o:ole="">
             <v:imagedata r:id="rId10" o:title=""/>
           </v:shape>
-          <o:OLEObject Type="Embed" ProgID="Equation.3" ShapeID="_x0000_i1026" DrawAspect="Content" ObjectID="_1359370822" r:id="rId12"/>
+          <o:OLEObject Type="Embed" ProgID="Equation.3" ShapeID="_x0000_i1026" DrawAspect="Content" ObjectID="_1359373397" r:id="rId12"/>
         </w:object>
       </w:r>
       <w:r>
@@ -11628,7 +11628,7 @@
           <w:lang w:val="vi-VN"/>
         </w:rPr>
       </w:pPr>
-      <w:bookmarkStart w:id="6" w:name="_Toc285628793"/>
+      <w:bookmarkStart w:id="6" w:name="_Toc285631524"/>
       <w:r>
         <w:rPr>
           <w:rFonts w:ascii="Times New Roman" w:eastAsia="Times New Roman" w:hAnsi="Times New Roman" w:cs="Times New Roman"/>
@@ -11659,7 +11659,7 @@
           <w:lang w:val="de-DE"/>
         </w:rPr>
       </w:pPr>
-      <w:bookmarkStart w:id="7" w:name="_Toc285628794"/>
+      <w:bookmarkStart w:id="7" w:name="_Toc285631525"/>
       <w:r>
         <w:rPr>
           <w:rFonts w:ascii="Times New Roman" w:hAnsi="Times New Roman" w:cs="Times New Roman"/>
@@ -11764,6 +11764,7 @@
           <w:rFonts w:ascii="Times New Roman" w:eastAsia="Times New Roman" w:hAnsi="Times New Roman" w:cs="Times New Roman"/>
           <w:sz w:val="26"/>
           <w:szCs w:val="26"/>
+          <w:lang w:val="de-DE"/>
         </w:rPr>
       </w:pPr>
       <w:r>
@@ -11790,6 +11791,7 @@
           <w:rFonts w:ascii="Times New Roman" w:eastAsia="Times New Roman" w:hAnsi="Times New Roman" w:cs="Times New Roman"/>
           <w:sz w:val="26"/>
           <w:szCs w:val="26"/>
+          <w:lang w:val="de-DE"/>
         </w:rPr>
         <w:t>Công việc này tương đối dễ dàng bởi vì hệ thống NLP có thể khai thác kiến thức lĩnh vực chuyên ngành khá chuẩn xác.</w:t>
       </w:r>
@@ -11806,6 +11808,7 @@
           <w:rFonts w:ascii="Times New Roman" w:hAnsi="Times New Roman" w:cs="Times New Roman"/>
           <w:sz w:val="26"/>
           <w:szCs w:val="26"/>
+          <w:lang w:val="de-DE"/>
         </w:rPr>
       </w:pPr>
       <w:r>
@@ -11814,23 +11817,16 @@
           <w:b/>
           <w:sz w:val="26"/>
           <w:szCs w:val="26"/>
-        </w:rPr>
-        <w:t>Open-domain QA:</w:t>
+          <w:lang w:val="de-DE"/>
+        </w:rPr>
+        <w:t xml:space="preserve">Open-domain QA: </w:t>
       </w:r>
       <w:r>
         <w:rPr>
           <w:rFonts w:ascii="Times New Roman" w:eastAsia="Times New Roman" w:hAnsi="Times New Roman" w:cs="Times New Roman"/>
-          <w:b/>
-          <w:sz w:val="26"/>
-          <w:szCs w:val="26"/>
-        </w:rPr>
-        <w:t xml:space="preserve"> </w:t>
-      </w:r>
-      <w:r>
-        <w:rPr>
-          <w:rFonts w:ascii="Times New Roman" w:eastAsia="Times New Roman" w:hAnsi="Times New Roman" w:cs="Times New Roman"/>
-          <w:sz w:val="26"/>
-          <w:szCs w:val="26"/>
+          <w:sz w:val="26"/>
+          <w:szCs w:val="26"/>
+          <w:lang w:val="de-DE"/>
         </w:rPr>
         <w:t>giải quyết những câu hỏi về mọi lĩnh vực và có thể chỉ cung cấp kiến thức tổng quát chung chung. Những hệ thống như thế này thường có nhiều dữ liệu sẵn có để rút trích câu trả lời.</w:t>
       </w:r>
@@ -11852,7 +11848,7 @@
           <w:lang w:val="de-DE"/>
         </w:rPr>
       </w:pPr>
-      <w:bookmarkStart w:id="8" w:name="_Toc285628795"/>
+      <w:bookmarkStart w:id="8" w:name="_Toc285631526"/>
       <w:r>
         <w:rPr>
           <w:rFonts w:ascii="Times New Roman" w:hAnsi="Times New Roman" w:cs="Times New Roman"/>
@@ -11884,7 +11880,45 @@
           <w:szCs w:val="26"/>
           <w:lang w:val="de-DE"/>
         </w:rPr>
-        <w:t xml:space="preserve">Thực thể đặt tên là những thành phần của văn bảng thuộc vào những mục sau: tên người, tên tổ chức, địa điểm, thời gian, số lượng, phần trăm … Trong câu hỏi, các thực thể đặt tên cũng thường hay xuất hiện. Ví dụ trong câu </w:t>
+        <w:t>Thực thể đặt tên là những thành phần của văn bảng thuộc vào những mục sau: tên người, tên tổ chức, địa điểm, thời gian, số lượng, phần trăm … Trong câu hỏi</w:t>
+      </w:r>
+      <w:r>
+        <w:rPr>
+          <w:rFonts w:ascii="Times New Roman" w:hAnsi="Times New Roman" w:cs="Times New Roman"/>
+          <w:sz w:val="26"/>
+          <w:szCs w:val="26"/>
+          <w:lang w:val="de-DE"/>
+        </w:rPr>
+        <w:t xml:space="preserve"> người dùng hay trong văn bản</w:t>
+      </w:r>
+      <w:r>
+        <w:rPr>
+          <w:rFonts w:ascii="Times New Roman" w:hAnsi="Times New Roman" w:cs="Times New Roman"/>
+          <w:sz w:val="26"/>
+          <w:szCs w:val="26"/>
+          <w:lang w:val="de-DE"/>
+        </w:rPr>
+        <w:t xml:space="preserve">, các thực thể đặt tên cũng thường hay xuất hiện. </w:t>
+      </w:r>
+    </w:p>
+    <w:p>
+      <w:pPr>
+        <w:spacing w:line="360" w:lineRule="auto"/>
+        <w:jc w:val="both"/>
+        <w:rPr>
+          <w:rFonts w:ascii="Times New Roman" w:hAnsi="Times New Roman" w:cs="Times New Roman"/>
+          <w:sz w:val="26"/>
+          <w:szCs w:val="26"/>
+        </w:rPr>
+      </w:pPr>
+      <w:r>
+        <w:rPr>
+          <w:rFonts w:ascii="Times New Roman" w:hAnsi="Times New Roman" w:cs="Times New Roman"/>
+          <w:sz w:val="26"/>
+          <w:szCs w:val="26"/>
+          <w:lang w:val="de-DE"/>
+        </w:rPr>
+        <w:t xml:space="preserve">Ví dụ trong câu </w:t>
       </w:r>
       <w:r>
         <w:rPr>
@@ -11921,14 +11955,89 @@
         <w:t xml:space="preserve"> được xem là một thực thể đặt tên (tên tác giả).</w:t>
       </w:r>
       <w:bookmarkEnd w:id="9"/>
-      <w:r>
+    </w:p>
+    <w:p>
+      <w:pPr>
+        <w:spacing w:line="360" w:lineRule="auto"/>
+        <w:jc w:val="both"/>
+        <w:rPr>
+          <w:rFonts w:ascii="Times New Roman" w:hAnsi="Times New Roman" w:cs="Times New Roman"/>
+          <w:sz w:val="26"/>
+          <w:szCs w:val="26"/>
+        </w:rPr>
+      </w:pPr>
+      <w:r>
+        <w:rPr>
+          <w:rFonts w:ascii="Times New Roman" w:hAnsi="Times New Roman" w:cs="Times New Roman"/>
+          <w:sz w:val="26"/>
+          <w:szCs w:val="26"/>
+        </w:rPr>
+        <w:t>Do thực thể đặt tên không theo một nguyên tắc và giới hạn nào. Để trong vấn đề nhận biết thực thể đặt tên, ta thường áp dụng một số từ điển như Wordnet. Tuy nhiên, số lượng thực thể đặt tên trong Wordnet cũng có giới hạn.</w:t>
+      </w:r>
+      <w:r>
+        <w:rPr>
+          <w:rFonts w:ascii="Times New Roman" w:hAnsi="Times New Roman" w:cs="Times New Roman"/>
+          <w:sz w:val="26"/>
+          <w:szCs w:val="26"/>
+        </w:rPr>
+        <w:t xml:space="preserve"> </w:t>
+      </w:r>
+    </w:p>
+    <w:p>
+      <w:pPr>
+        <w:spacing w:line="360" w:lineRule="auto"/>
+        <w:jc w:val="both"/>
         <w:rPr>
           <w:rFonts w:ascii="Times New Roman" w:hAnsi="Times New Roman" w:cs="Times New Roman"/>
           <w:sz w:val="26"/>
           <w:szCs w:val="26"/>
           <w:lang w:val="de-DE"/>
         </w:rPr>
+      </w:pPr>
+      <w:r>
+        <w:rPr>
+          <w:rFonts w:ascii="Times New Roman" w:hAnsi="Times New Roman" w:cs="Times New Roman"/>
+          <w:sz w:val="26"/>
+          <w:szCs w:val="26"/>
+        </w:rPr>
+        <w:lastRenderedPageBreak/>
+        <w:t>GATE là một công cụ hỗ trợ mạnh mẽ trong việc xử lý văn bản.</w:t>
+      </w:r>
+      <w:r>
+        <w:rPr>
+          <w:rFonts w:ascii="Times New Roman" w:hAnsi="Times New Roman" w:cs="Times New Roman"/>
+          <w:sz w:val="26"/>
+          <w:szCs w:val="26"/>
+          <w:lang w:val="de-DE"/>
+        </w:rPr>
         <w:t xml:space="preserve"> </w:t>
+      </w:r>
+      <w:r>
+        <w:rPr>
+          <w:rFonts w:ascii="Times New Roman" w:hAnsi="Times New Roman" w:cs="Times New Roman"/>
+          <w:sz w:val="26"/>
+          <w:szCs w:val="26"/>
+          <w:lang w:val="de-DE"/>
+        </w:rPr>
+        <w:t xml:space="preserve">GATE hỗ trợ nhận diện các thực thể đặt tên như tên người, nơi chốn, năm .... Do GATE dựa trên các luật và một tập từ điển lưu trữ trong một danh sách gọi là </w:t>
+      </w:r>
+      <w:r>
+        <w:rPr>
+          <w:rFonts w:ascii="Times New Roman" w:hAnsi="Times New Roman" w:cs="Times New Roman"/>
+          <w:sz w:val="26"/>
+          <w:szCs w:val="26"/>
+          <w:lang w:val="de-DE"/>
+        </w:rPr>
+        <w:t>Gazetteer</w:t>
+      </w:r>
+      <w:r>
+        <w:rPr>
+          <w:rFonts w:ascii="Times New Roman" w:hAnsi="Times New Roman" w:cs="Times New Roman"/>
+          <w:sz w:val="26"/>
+          <w:szCs w:val="26"/>
+          <w:lang w:val="de-DE"/>
+        </w:rPr>
+        <w:t>.</w:t>
       </w:r>
     </w:p>
     <w:p>
@@ -11948,7 +12057,7 @@
           <w:lang w:val="de-DE"/>
         </w:rPr>
       </w:pPr>
-      <w:bookmarkStart w:id="10" w:name="_Toc285628796"/>
+      <w:bookmarkStart w:id="10" w:name="_Toc285631527"/>
       <w:r>
         <w:rPr>
           <w:rFonts w:ascii="Times New Roman" w:hAnsi="Times New Roman" w:cs="Times New Roman"/>
@@ -11969,7 +12078,7 @@
           <w:rFonts w:ascii="Times New Roman" w:hAnsi="Times New Roman" w:cs="Times New Roman"/>
           <w:sz w:val="26"/>
           <w:szCs w:val="26"/>
-          <w:lang w:val="vi-VN"/>
+          <w:lang w:val="de-DE"/>
         </w:rPr>
       </w:pPr>
       <w:bookmarkStart w:id="11" w:name="_Toc283176730"/>
@@ -11980,7 +12089,28 @@
           <w:szCs w:val="26"/>
           <w:lang w:val="de-DE"/>
         </w:rPr>
-        <w:t>Pos Tagger hay còn gọi là gán nhãn từ loại. Việc sử dụng gán nhãn từ loại sẽ giúp ta biết được vai trò của mỗi từ trong câu (danh từ, động từ hay tính từ ... ). Từ đó, sẽ hỗ trợ ta cho xử lý về sau như việc phân tích cú pháp. Một số công cụ gán nhãn từ loại thường được biết đến: Wordnet, Gate pos tagger, OpenNLP ...</w:t>
+        <w:t xml:space="preserve">Pos Tagger hay còn gọi là gán nhãn từ loại. Việc sử dụng gán nhãn từ loại sẽ giúp ta biết được vai trò của mỗi từ trong câu (danh từ, động từ hay tính từ ... ). Từ đó, sẽ hỗ trợ ta cho xử lý về sau như việc phân tích cú pháp. </w:t>
+      </w:r>
+    </w:p>
+    <w:p>
+      <w:pPr>
+        <w:spacing w:line="360" w:lineRule="auto"/>
+        <w:jc w:val="both"/>
+        <w:rPr>
+          <w:rFonts w:ascii="Times New Roman" w:hAnsi="Times New Roman" w:cs="Times New Roman"/>
+          <w:sz w:val="26"/>
+          <w:szCs w:val="26"/>
+          <w:lang w:val="vi-VN"/>
+        </w:rPr>
+      </w:pPr>
+      <w:r>
+        <w:rPr>
+          <w:rFonts w:ascii="Times New Roman" w:hAnsi="Times New Roman" w:cs="Times New Roman"/>
+          <w:sz w:val="26"/>
+          <w:szCs w:val="26"/>
+          <w:lang w:val="de-DE"/>
+        </w:rPr>
+        <w:t>Một số công cụ gán nhãn từ loại thường được biết đến: Wordnet, Gate pos tagger, OpenNLP ...</w:t>
       </w:r>
       <w:bookmarkEnd w:id="11"/>
       <w:r>
@@ -12010,7 +12140,7 @@
           <w:lang w:val="de-DE"/>
         </w:rPr>
       </w:pPr>
-      <w:bookmarkStart w:id="12" w:name="_Toc285628797"/>
+      <w:bookmarkStart w:id="12" w:name="_Toc285631528"/>
       <w:r>
         <w:rPr>
           <w:rFonts w:ascii="Times New Roman" w:hAnsi="Times New Roman" w:cs="Times New Roman"/>
@@ -12052,7 +12182,6 @@
           <w:szCs w:val="26"/>
           <w:lang w:val="vi-VN"/>
         </w:rPr>
-        <w:lastRenderedPageBreak/>
         <w:t>Trong các web ngữ nghĩa hiện nay thường sử dụng mô hình lưu trữ RDF (</w:t>
       </w:r>
       <w:hyperlink r:id="rId13" w:history="1">
@@ -12279,6 +12408,7 @@
           <w:sz w:val="26"/>
           <w:szCs w:val="26"/>
         </w:rPr>
+        <w:lastRenderedPageBreak/>
         <w:drawing>
           <wp:inline distT="0" distB="0" distL="0" distR="0">
             <wp:extent cx="4328663" cy="2355011"/>
@@ -12545,7 +12675,6 @@
           <w:szCs w:val="26"/>
           <w:lang w:val="vi-VN"/>
         </w:rPr>
-        <w:lastRenderedPageBreak/>
         <w:t xml:space="preserve">Dựa vào các bộ ba quan hệ này mà đã có một số nghiên cứu đã áp dụng để phục vụ cho vấn đề hỏi đáp như [2], [7], [8], [9] và [10]. Chủ yếu các nghiên cứu trình bày cách xây dựng các bộ ba từ câu hỏi và sử dụng chúng để truy vấn xuống một cơ sở dữ liệu đã lưu trữ sẵn các bộ ba như cơ sở dữ liệu </w:t>
       </w:r>
       <w:r>
@@ -12612,7 +12741,7 @@
           <w:lang w:val="de-DE"/>
         </w:rPr>
       </w:pPr>
-      <w:bookmarkStart w:id="20" w:name="_Toc285628798"/>
+      <w:bookmarkStart w:id="20" w:name="_Toc285631529"/>
       <w:r>
         <w:rPr>
           <w:rFonts w:ascii="Times New Roman" w:hAnsi="Times New Roman" w:cs="Times New Roman"/>
@@ -12683,7 +12812,20 @@
           <w:shd w:val="clear" w:color="auto" w:fill="FFFFFF"/>
           <w:lang w:val="de-DE"/>
         </w:rPr>
-        <w:t xml:space="preserve">Các cơ sở dữ liệu cũng có thể được duyệt trực tuyến. WordNet đã được hỗ trợ từ các Quỹ khoa học quốc gia, DARPA, các DTO (trước đây là </w:t>
+        <w:t xml:space="preserve">Các cơ sở dữ liệu cũng có thể được duyệt trực tuyến. WordNet đã được hỗ trợ từ các Quỹ khoa học quốc gia, DARPA, </w:t>
+      </w:r>
+      <w:r>
+        <w:rPr>
+          <w:rStyle w:val="apple-style-span"/>
+          <w:rFonts w:ascii="Times New Roman" w:hAnsi="Times New Roman" w:cs="Times New Roman"/>
+          <w:color w:val="000000"/>
+          <w:sz w:val="26"/>
+          <w:szCs w:val="26"/>
+          <w:shd w:val="clear" w:color="auto" w:fill="FFFFFF"/>
+          <w:lang w:val="de-DE"/>
+        </w:rPr>
+        <w:lastRenderedPageBreak/>
+        <w:t xml:space="preserve">các DTO (trước đây là </w:t>
       </w:r>
       <w:r>
         <w:rPr>
@@ -12920,7 +13062,7 @@
           <w:lang w:val="de-DE"/>
         </w:rPr>
       </w:pPr>
-      <w:bookmarkStart w:id="23" w:name="_Toc285628799"/>
+      <w:bookmarkStart w:id="23" w:name="_Toc285631530"/>
       <w:r>
         <w:rPr>
           <w:rFonts w:ascii="Times New Roman" w:hAnsi="Times New Roman" w:cs="Times New Roman"/>
@@ -12929,7 +13071,6 @@
           <w:szCs w:val="26"/>
           <w:lang w:val="vi-VN"/>
         </w:rPr>
-        <w:lastRenderedPageBreak/>
         <w:t xml:space="preserve">CHƯƠNG </w:t>
       </w:r>
       <w:r>
@@ -13037,7 +13178,7 @@
         </w:rPr>
         <w:t xml:space="preserve"> </w:t>
       </w:r>
-      <w:bookmarkStart w:id="24" w:name="_Toc285628800"/>
+      <w:bookmarkStart w:id="24" w:name="_Toc285631531"/>
       <w:r>
         <w:rPr>
           <w:rFonts w:ascii="Times New Roman" w:hAnsi="Times New Roman" w:cs="Times New Roman"/>
@@ -13068,6 +13209,7 @@
           <w:szCs w:val="26"/>
           <w:lang w:val="vi-VN"/>
         </w:rPr>
+        <w:lastRenderedPageBreak/>
         <w:t xml:space="preserve">Bởi vì thông tin trên Database chưa thật sự miêu tả rõ các mối quan hệ ngữ nghĩa giữa các bảng với nhau hoặc giữa bảng với các thuộc tính của bảng đó. Chẳng hạn, với một bảng có tên là Book và nó có thuộc tính là publisher, ta có thể định nghĩa quan hệ giữa bảng Book và thuộc tính publisher là “is published”. </w:t>
       </w:r>
     </w:p>
@@ -13214,7 +13356,6 @@
           <w:sz w:val="26"/>
           <w:szCs w:val="26"/>
         </w:rPr>
-        <w:lastRenderedPageBreak/>
         <w:t>Chính vì thế, nhóm đề xuất một lược đồ XML để mô tả thông tin của database và các mối quan hệ</w:t>
       </w:r>
       <w:r>
@@ -13255,6 +13396,7 @@
           <w:sz w:val="26"/>
           <w:szCs w:val="26"/>
         </w:rPr>
+        <w:lastRenderedPageBreak/>
         <w:drawing>
           <wp:inline distT="0" distB="0" distL="0" distR="0">
             <wp:extent cx="5881418" cy="3715534"/>
@@ -13584,7 +13726,6 @@
           <w:sz w:val="26"/>
           <w:szCs w:val="26"/>
         </w:rPr>
-        <w:lastRenderedPageBreak/>
         <w:t>table[visible]: là thuộc tính dùng để thể hiện table đó có được hiện ra cho người dùng thấy hay không.</w:t>
       </w:r>
     </w:p>
@@ -13633,6 +13774,7 @@
           <w:sz w:val="26"/>
           <w:szCs w:val="26"/>
         </w:rPr>
+        <w:lastRenderedPageBreak/>
         <w:t>table[field] thông tin thuộc tính của table.</w:t>
       </w:r>
     </w:p>
@@ -14657,7 +14799,6 @@
           <w:sz w:val="26"/>
           <w:szCs w:val="26"/>
         </w:rPr>
-        <w:lastRenderedPageBreak/>
         <w:t xml:space="preserve">  </w:t>
       </w:r>
       <w:r>
@@ -14976,6 +15117,7 @@
           <w:sz w:val="26"/>
           <w:szCs w:val="26"/>
         </w:rPr>
+        <w:lastRenderedPageBreak/>
         <w:t xml:space="preserve">    </w:t>
       </w:r>
       <w:r>
@@ -16735,7 +16877,6 @@
           <w:sz w:val="26"/>
           <w:szCs w:val="26"/>
         </w:rPr>
-        <w:lastRenderedPageBreak/>
         <w:t xml:space="preserve">                </w:t>
       </w:r>
       <w:r>
@@ -17044,6 +17185,7 @@
           <w:sz w:val="26"/>
           <w:szCs w:val="26"/>
         </w:rPr>
+        <w:lastRenderedPageBreak/>
         <w:t xml:space="preserve">        </w:t>
       </w:r>
       <w:r>
@@ -17940,7 +18082,7 @@
         </w:rPr>
         <w:t xml:space="preserve"> </w:t>
       </w:r>
-      <w:bookmarkStart w:id="25" w:name="_Toc285628801"/>
+      <w:bookmarkStart w:id="25" w:name="_Toc285631532"/>
       <w:r>
         <w:rPr>
           <w:rFonts w:ascii="Times New Roman" w:hAnsi="Times New Roman" w:cs="Times New Roman"/>
@@ -17970,7 +18112,7 @@
           <w:lang w:val="vi-VN"/>
         </w:rPr>
       </w:pPr>
-      <w:bookmarkStart w:id="26" w:name="_Toc285628802"/>
+      <w:bookmarkStart w:id="26" w:name="_Toc285631533"/>
       <w:r>
         <w:rPr>
           <w:rFonts w:ascii="Times New Roman" w:hAnsi="Times New Roman" w:cs="Times New Roman"/>
@@ -18087,7 +18229,7 @@
           <w:lang w:val="vi-VN"/>
         </w:rPr>
       </w:pPr>
-      <w:bookmarkStart w:id="27" w:name="_Toc285628803"/>
+      <w:bookmarkStart w:id="27" w:name="_Toc285631534"/>
       <w:r>
         <w:rPr>
           <w:rFonts w:ascii="Times New Roman" w:hAnsi="Times New Roman" w:cs="Times New Roman"/>
@@ -20577,7 +20719,7 @@
           <w:lang w:val="vi-VN"/>
         </w:rPr>
       </w:pPr>
-      <w:bookmarkStart w:id="28" w:name="_Toc285628804"/>
+      <w:bookmarkStart w:id="28" w:name="_Toc285631535"/>
       <w:r>
         <w:rPr>
           <w:rFonts w:ascii="Times New Roman" w:hAnsi="Times New Roman" w:cs="Times New Roman"/>
@@ -20966,7 +21108,7 @@
           <w:lang w:val="vi-VN"/>
         </w:rPr>
       </w:pPr>
-      <w:bookmarkStart w:id="29" w:name="_Toc285628805"/>
+      <w:bookmarkStart w:id="29" w:name="_Toc285631536"/>
       <w:r>
         <w:rPr>
           <w:rFonts w:ascii="Times New Roman" w:hAnsi="Times New Roman" w:cs="Times New Roman"/>
@@ -22138,7 +22280,7 @@
           <w:lang w:val="vi-VN"/>
         </w:rPr>
       </w:pPr>
-      <w:bookmarkStart w:id="30" w:name="_Toc285628806"/>
+      <w:bookmarkStart w:id="30" w:name="_Toc285631537"/>
       <w:r>
         <w:rPr>
           <w:rFonts w:ascii="Times New Roman" w:hAnsi="Times New Roman" w:cs="Times New Roman"/>
@@ -24009,7 +24151,7 @@
           <w:lang w:val="vi-VN"/>
         </w:rPr>
       </w:pPr>
-      <w:bookmarkStart w:id="31" w:name="_Toc285628807"/>
+      <w:bookmarkStart w:id="31" w:name="_Toc285631538"/>
       <w:r>
         <w:rPr>
           <w:rFonts w:ascii="Times New Roman" w:hAnsi="Times New Roman" w:cs="Times New Roman"/>
@@ -25872,7 +26014,7 @@
           <w:lang w:val="vi-VN"/>
         </w:rPr>
       </w:pPr>
-      <w:bookmarkStart w:id="32" w:name="_Toc285628808"/>
+      <w:bookmarkStart w:id="32" w:name="_Toc285631539"/>
       <w:r>
         <w:rPr>
           <w:rFonts w:ascii="Times New Roman" w:hAnsi="Times New Roman" w:cs="Times New Roman"/>
@@ -25962,7 +26104,7 @@
         </w:rPr>
         <w:t xml:space="preserve"> </w:t>
       </w:r>
-      <w:bookmarkStart w:id="33" w:name="_Toc285628809"/>
+      <w:bookmarkStart w:id="33" w:name="_Toc285631540"/>
       <w:r>
         <w:rPr>
           <w:rFonts w:ascii="Times New Roman" w:hAnsi="Times New Roman" w:cs="Times New Roman"/>
@@ -25992,7 +26134,7 @@
           <w:lang w:val="de-DE"/>
         </w:rPr>
       </w:pPr>
-      <w:bookmarkStart w:id="34" w:name="_Toc285628810"/>
+      <w:bookmarkStart w:id="34" w:name="_Toc285631541"/>
       <w:r>
         <w:rPr>
           <w:rFonts w:ascii="Times New Roman" w:hAnsi="Times New Roman" w:cs="Times New Roman"/>
@@ -26202,7 +26344,7 @@
           <w:lang w:val="de-DE"/>
         </w:rPr>
       </w:pPr>
-      <w:bookmarkStart w:id="40" w:name="_Toc285628811"/>
+      <w:bookmarkStart w:id="40" w:name="_Toc285631542"/>
       <w:r>
         <w:rPr>
           <w:rFonts w:ascii="Times New Roman" w:hAnsi="Times New Roman" w:cs="Times New Roman"/>
@@ -27030,9 +27172,8 @@
           <w:i/>
           <w:sz w:val="26"/>
           <w:szCs w:val="26"/>
-          <w:lang w:val="vi-VN"/>
-        </w:rPr>
-        <w:t>Câu hỏi</w:t>
+        </w:rPr>
+        <w:t>-</w:t>
       </w:r>
       <w:r>
         <w:rPr>
@@ -27040,16 +27181,9 @@
           <w:i/>
           <w:sz w:val="26"/>
           <w:szCs w:val="26"/>
-        </w:rPr>
-        <w:t>:</w:t>
-      </w:r>
-      <w:r>
-        <w:rPr>
-          <w:rFonts w:ascii="Times New Roman" w:hAnsi="Times New Roman"/>
-          <w:sz w:val="26"/>
-          <w:szCs w:val="26"/>
-        </w:rPr>
-        <w:t xml:space="preserve"> How many publications were written by </w:t>
+          <w:lang w:val="vi-VN"/>
+        </w:rPr>
+        <w:t>Câu hỏi</w:t>
       </w:r>
       <w:r>
         <w:rPr>
@@ -27058,6 +27192,23 @@
           <w:sz w:val="26"/>
           <w:szCs w:val="26"/>
         </w:rPr>
+        <w:t>:</w:t>
+      </w:r>
+      <w:r>
+        <w:rPr>
+          <w:rFonts w:ascii="Times New Roman" w:hAnsi="Times New Roman"/>
+          <w:sz w:val="26"/>
+          <w:szCs w:val="26"/>
+        </w:rPr>
+        <w:t xml:space="preserve"> How many publications were written by </w:t>
+      </w:r>
+      <w:r>
+        <w:rPr>
+          <w:rFonts w:ascii="Times New Roman" w:hAnsi="Times New Roman"/>
+          <w:i/>
+          <w:sz w:val="26"/>
+          <w:szCs w:val="26"/>
+        </w:rPr>
         <w:t>Philip K. Chan</w:t>
       </w:r>
       <w:r>
@@ -27084,42 +27235,210 @@
           <w:rFonts w:ascii="Times New Roman" w:hAnsi="Times New Roman"/>
           <w:sz w:val="26"/>
           <w:szCs w:val="26"/>
+        </w:rPr>
+        <w:t>-</w:t>
+      </w:r>
+      <w:r>
+        <w:rPr>
+          <w:rFonts w:ascii="Times New Roman" w:hAnsi="Times New Roman"/>
+          <w:sz w:val="26"/>
+          <w:szCs w:val="26"/>
           <w:lang w:val="vi-VN"/>
         </w:rPr>
         <w:t xml:space="preserve">Kết quả: </w:t>
       </w:r>
-      <w:r>
-        <w:rPr>
-          <w:rFonts w:ascii="Times New Roman" w:hAnsi="Times New Roman"/>
-          <w:sz w:val="26"/>
-          <w:szCs w:val="26"/>
-        </w:rPr>
-        <w:t>&lt;</w:t>
-      </w:r>
-      <w:r>
-        <w:rPr>
-          <w:rFonts w:ascii="Times New Roman" w:hAnsi="Times New Roman"/>
-          <w:sz w:val="26"/>
-          <w:szCs w:val="26"/>
-          <w:lang w:val="vi-VN"/>
-        </w:rPr>
-        <w:t>Danh sách các bài báo mà tác giả Philip K. Chan đã viết</w:t>
-      </w:r>
-      <w:r>
-        <w:rPr>
-          <w:rFonts w:ascii="Times New Roman" w:hAnsi="Times New Roman"/>
-          <w:sz w:val="26"/>
-          <w:szCs w:val="26"/>
-        </w:rPr>
-        <w:t>&gt;</w:t>
-      </w:r>
-    </w:p>
+    </w:p>
+    <w:tbl>
+      <w:tblPr>
+        <w:tblStyle w:val="TableGrid"/>
+        <w:tblW w:w="0" w:type="auto"/>
+        <w:tblLook w:val="04A0"/>
+      </w:tblPr>
+      <w:tblGrid>
+        <w:gridCol w:w="9245"/>
+      </w:tblGrid>
+      <w:tr>
+        <w:trPr>
+          <w:trHeight w:val="2054"/>
+        </w:trPr>
+        <w:tc>
+          <w:tcPr>
+            <w:tcW w:w="9245" w:type="dxa"/>
+          </w:tcPr>
+          <w:p>
+            <w:pPr>
+              <w:spacing w:line="360" w:lineRule="auto"/>
+              <w:jc w:val="both"/>
+              <w:rPr>
+                <w:rFonts w:ascii="Times New Roman" w:hAnsi="Times New Roman" w:cs="Times New Roman"/>
+                <w:sz w:val="26"/>
+                <w:szCs w:val="26"/>
+              </w:rPr>
+            </w:pPr>
+            <w:r>
+              <w:rPr>
+                <w:rFonts w:ascii="Times New Roman" w:hAnsi="Times New Roman" w:cs="Times New Roman"/>
+                <w:sz w:val="26"/>
+                <w:szCs w:val="26"/>
+              </w:rPr>
+              <w:t xml:space="preserve">1. </w:t>
+            </w:r>
+            <w:hyperlink r:id="rId20" w:history="1">
+              <w:r>
+                <w:rPr>
+                  <w:rStyle w:val="Hyperlink"/>
+                  <w:rFonts w:ascii="Times New Roman" w:hAnsi="Times New Roman" w:cs="Times New Roman"/>
+                  <w:sz w:val="26"/>
+                  <w:szCs w:val="26"/>
+                </w:rPr>
+                <w:t>Experiments on Multi-Strategy Learning by Meta-Learning</w:t>
+              </w:r>
+            </w:hyperlink>
+          </w:p>
+          <w:p>
+            <w:pPr>
+              <w:spacing w:line="360" w:lineRule="auto"/>
+              <w:jc w:val="both"/>
+              <w:rPr>
+                <w:rFonts w:ascii="Times New Roman" w:hAnsi="Times New Roman" w:cs="Times New Roman"/>
+                <w:sz w:val="26"/>
+                <w:szCs w:val="26"/>
+              </w:rPr>
+            </w:pPr>
+            <w:r>
+              <w:rPr>
+                <w:rFonts w:ascii="Times New Roman" w:hAnsi="Times New Roman" w:cs="Times New Roman"/>
+                <w:sz w:val="26"/>
+                <w:szCs w:val="26"/>
+              </w:rPr>
+              <w:t xml:space="preserve">2. </w:t>
+            </w:r>
+            <w:hyperlink r:id="rId21" w:history="1">
+              <w:r>
+                <w:rPr>
+                  <w:rStyle w:val="Hyperlink"/>
+                  <w:rFonts w:ascii="Times New Roman" w:hAnsi="Times New Roman" w:cs="Times New Roman"/>
+                  <w:sz w:val="26"/>
+                  <w:szCs w:val="26"/>
+                </w:rPr>
+                <w:t>Learning Useful System Call Attributes for Anomaly Detection</w:t>
+              </w:r>
+            </w:hyperlink>
+          </w:p>
+          <w:p>
+            <w:pPr>
+              <w:spacing w:line="360" w:lineRule="auto"/>
+              <w:jc w:val="both"/>
+              <w:rPr>
+                <w:rFonts w:ascii="Times New Roman" w:hAnsi="Times New Roman" w:cs="Times New Roman"/>
+                <w:sz w:val="26"/>
+                <w:szCs w:val="26"/>
+              </w:rPr>
+            </w:pPr>
+            <w:r>
+              <w:rPr>
+                <w:rFonts w:ascii="Times New Roman" w:hAnsi="Times New Roman" w:cs="Times New Roman"/>
+                <w:sz w:val="26"/>
+                <w:szCs w:val="26"/>
+              </w:rPr>
+              <w:t xml:space="preserve">3. </w:t>
+            </w:r>
+            <w:hyperlink r:id="rId22" w:history="1">
+              <w:r>
+                <w:rPr>
+                  <w:rStyle w:val="Hyperlink"/>
+                  <w:rFonts w:ascii="Times New Roman" w:hAnsi="Times New Roman" w:cs="Times New Roman"/>
+                  <w:sz w:val="26"/>
+                  <w:szCs w:val="26"/>
+                </w:rPr>
+                <w:t>Incrementally Learning Rules for Anomaly Detection</w:t>
+              </w:r>
+            </w:hyperlink>
+          </w:p>
+          <w:p>
+            <w:pPr>
+              <w:spacing w:line="360" w:lineRule="auto"/>
+              <w:jc w:val="both"/>
+              <w:rPr>
+                <w:rFonts w:ascii="Times New Roman" w:hAnsi="Times New Roman" w:cs="Times New Roman"/>
+                <w:sz w:val="26"/>
+                <w:szCs w:val="26"/>
+              </w:rPr>
+            </w:pPr>
+            <w:r>
+              <w:rPr>
+                <w:rFonts w:ascii="Times New Roman" w:hAnsi="Times New Roman" w:cs="Times New Roman"/>
+                <w:sz w:val="26"/>
+                <w:szCs w:val="26"/>
+              </w:rPr>
+              <w:t>…</w:t>
+            </w:r>
+          </w:p>
+          <w:p>
+            <w:pPr>
+              <w:spacing w:line="360" w:lineRule="auto"/>
+              <w:jc w:val="both"/>
+              <w:rPr>
+                <w:rFonts w:ascii="Times New Roman" w:hAnsi="Times New Roman" w:cs="Times New Roman"/>
+                <w:sz w:val="26"/>
+                <w:szCs w:val="26"/>
+              </w:rPr>
+            </w:pPr>
+            <w:r>
+              <w:rPr>
+                <w:rFonts w:ascii="Times New Roman" w:hAnsi="Times New Roman" w:cs="Times New Roman"/>
+                <w:sz w:val="26"/>
+                <w:szCs w:val="26"/>
+              </w:rPr>
+              <w:t>…</w:t>
+            </w:r>
+          </w:p>
+          <w:p>
+            <w:pPr>
+              <w:spacing w:line="360" w:lineRule="auto"/>
+              <w:jc w:val="both"/>
+            </w:pPr>
+            <w:r>
+              <w:rPr>
+                <w:rFonts w:ascii="Times New Roman" w:hAnsi="Times New Roman" w:cs="Times New Roman"/>
+                <w:sz w:val="26"/>
+                <w:szCs w:val="26"/>
+              </w:rPr>
+              <w:t xml:space="preserve">36. </w:t>
+            </w:r>
+            <w:hyperlink r:id="rId23" w:history="1">
+              <w:r>
+                <w:rPr>
+                  <w:rStyle w:val="Hyperlink"/>
+                  <w:rFonts w:ascii="Times New Roman" w:hAnsi="Times New Roman" w:cs="Times New Roman"/>
+                  <w:sz w:val="26"/>
+                  <w:szCs w:val="26"/>
+                </w:rPr>
+                <w:t>Systems for Knowledge Discovery in Databases</w:t>
+              </w:r>
+            </w:hyperlink>
+          </w:p>
+        </w:tc>
+      </w:tr>
+    </w:tbl>
     <w:p>
       <w:pPr>
         <w:spacing w:after="0" w:line="360" w:lineRule="auto"/>
         <w:jc w:val="both"/>
         <w:rPr>
           <w:rFonts w:ascii="Times New Roman" w:hAnsi="Times New Roman"/>
+          <w:i/>
+          <w:sz w:val="26"/>
+          <w:szCs w:val="26"/>
+        </w:rPr>
+      </w:pPr>
+    </w:p>
+    <w:p>
+      <w:pPr>
+        <w:spacing w:after="0" w:line="360" w:lineRule="auto"/>
+        <w:jc w:val="both"/>
+        <w:rPr>
+          <w:rFonts w:ascii="Times New Roman" w:hAnsi="Times New Roman"/>
           <w:sz w:val="26"/>
           <w:szCs w:val="26"/>
           <w:lang w:val="vi-VN"/>
@@ -27131,9 +27450,8 @@
           <w:i/>
           <w:sz w:val="26"/>
           <w:szCs w:val="26"/>
-          <w:lang w:val="vi-VN"/>
-        </w:rPr>
-        <w:t>Câu hỏi</w:t>
+        </w:rPr>
+        <w:t>-</w:t>
       </w:r>
       <w:r>
         <w:rPr>
@@ -27141,6 +27459,16 @@
           <w:i/>
           <w:sz w:val="26"/>
           <w:szCs w:val="26"/>
+          <w:lang w:val="vi-VN"/>
+        </w:rPr>
+        <w:t>Câu hỏi</w:t>
+      </w:r>
+      <w:r>
+        <w:rPr>
+          <w:rFonts w:ascii="Times New Roman" w:hAnsi="Times New Roman"/>
+          <w:i/>
+          <w:sz w:val="26"/>
+          <w:szCs w:val="26"/>
         </w:rPr>
         <w:t>:</w:t>
       </w:r>
@@ -27152,7 +27480,7 @@
         </w:rPr>
         <w:t xml:space="preserve"> Who wrote paper “</w:t>
       </w:r>
-      <w:hyperlink r:id="rId20" w:history="1">
+      <w:hyperlink r:id="rId24" w:history="1">
         <w:r>
           <w:rPr>
             <w:rStyle w:val="Hyperlink"/>
@@ -27198,6 +27526,14 @@
           <w:rFonts w:ascii="Times New Roman" w:hAnsi="Times New Roman"/>
           <w:sz w:val="26"/>
           <w:szCs w:val="26"/>
+        </w:rPr>
+        <w:t>-</w:t>
+      </w:r>
+      <w:r>
+        <w:rPr>
+          <w:rFonts w:ascii="Times New Roman" w:hAnsi="Times New Roman"/>
+          <w:sz w:val="26"/>
+          <w:szCs w:val="26"/>
           <w:lang w:val="vi-VN"/>
         </w:rPr>
         <w:t>Kết quả:</w:t>
@@ -27215,29 +27551,7 @@
           <w:lang w:val="vi-VN"/>
         </w:rPr>
       </w:pPr>
-      <w:r>
-        <w:rPr>
-          <w:rFonts w:ascii="Times New Roman" w:hAnsi="Times New Roman" w:cs="Times New Roman"/>
-          <w:i/>
-          <w:sz w:val="26"/>
-          <w:szCs w:val="26"/>
-          <w:u w:val="single"/>
-          <w:lang w:val="vi-VN"/>
-        </w:rPr>
-        <w:t xml:space="preserve">_ </w:t>
-      </w:r>
-      <w:r>
-        <w:rPr>
-          <w:rFonts w:ascii="Times New Roman" w:hAnsi="Times New Roman" w:cs="Times New Roman"/>
-          <w:i/>
-          <w:sz w:val="26"/>
-          <w:szCs w:val="26"/>
-          <w:u w:val="single"/>
-          <w:lang w:val="vi-VN"/>
-        </w:rPr>
-        <w:t xml:space="preserve"> </w:t>
-      </w:r>
-      <w:hyperlink r:id="rId21" w:history="1">
+      <w:hyperlink r:id="rId25" w:history="1">
         <w:r>
           <w:rPr>
             <w:rStyle w:val="Hyperlink"/>
@@ -27271,18 +27585,7 @@
           <w:lang w:val="vi-VN"/>
         </w:rPr>
       </w:pPr>
-      <w:r>
-        <w:rPr>
-          <w:rFonts w:ascii="Times New Roman" w:hAnsi="Times New Roman" w:cs="Times New Roman"/>
-          <w:i/>
-          <w:sz w:val="26"/>
-          <w:szCs w:val="26"/>
-          <w:u w:val="single"/>
-          <w:lang w:val="vi-VN"/>
-        </w:rPr>
-        <w:t xml:space="preserve">_ </w:t>
-      </w:r>
-      <w:hyperlink r:id="rId22" w:history="1">
+      <w:hyperlink r:id="rId26" w:history="1">
         <w:r>
           <w:rPr>
             <w:rStyle w:val="Hyperlink"/>
@@ -27368,7 +27671,7 @@
         </w:rPr>
         <w:t xml:space="preserve"> </w:t>
       </w:r>
-      <w:bookmarkStart w:id="41" w:name="_Toc285628812"/>
+      <w:bookmarkStart w:id="41" w:name="_Toc285631543"/>
       <w:r>
         <w:rPr>
           <w:rFonts w:ascii="Times New Roman" w:hAnsi="Times New Roman" w:cs="Times New Roman"/>
@@ -27399,7 +27702,7 @@
           <w:lang w:val="de-DE"/>
         </w:rPr>
       </w:pPr>
-      <w:bookmarkStart w:id="42" w:name="_Toc285628813"/>
+      <w:bookmarkStart w:id="42" w:name="_Toc285631544"/>
       <w:r>
         <w:rPr>
           <w:rFonts w:ascii="Times New Roman" w:hAnsi="Times New Roman" w:cs="Times New Roman"/>
@@ -27492,9 +27795,17 @@
           <w:rFonts w:ascii="Times New Roman" w:hAnsi="Times New Roman" w:cs="Times New Roman"/>
           <w:sz w:val="26"/>
           <w:szCs w:val="26"/>
-          <w:lang w:val="vi-VN"/>
-        </w:rPr>
-        <w:t xml:space="preserve"> IDE: NetBean 6.9 + Glassfish 3.0</w:t>
+        </w:rPr>
+        <w:t xml:space="preserve">Server: </w:t>
+      </w:r>
+      <w:r>
+        <w:rPr>
+          <w:rFonts w:ascii="Times New Roman" w:hAnsi="Times New Roman" w:cs="Times New Roman"/>
+          <w:sz w:val="26"/>
+          <w:szCs w:val="26"/>
+          <w:lang w:val="vi-VN"/>
+        </w:rPr>
+        <w:t>Glassfish 3.0</w:t>
       </w:r>
     </w:p>
     <w:p>
@@ -27665,7 +27976,7 @@
           <w:lang w:val="de-DE"/>
         </w:rPr>
       </w:pPr>
-      <w:bookmarkStart w:id="43" w:name="_Toc285628814"/>
+      <w:bookmarkStart w:id="43" w:name="_Toc285631545"/>
       <w:r>
         <w:rPr>
           <w:rFonts w:ascii="Times New Roman" w:hAnsi="Times New Roman" w:cs="Times New Roman"/>
@@ -27857,6 +28168,7 @@
           <w:szCs w:val="26"/>
           <w:lang w:val="vi-VN"/>
         </w:rPr>
+        <w:lastRenderedPageBreak/>
         <w:t>uit.qadbpss.model:</w:t>
       </w:r>
       <w:r>
@@ -28071,7 +28383,6 @@
           <w:szCs w:val="26"/>
           <w:lang w:val="vi-VN"/>
         </w:rPr>
-        <w:lastRenderedPageBreak/>
         <w:t>uit.qadbpss.</w:t>
       </w:r>
       <w:r>
@@ -28113,7 +28424,7 @@
           <w:lang w:val="de-DE"/>
         </w:rPr>
       </w:pPr>
-      <w:bookmarkStart w:id="44" w:name="_Toc285628815"/>
+      <w:bookmarkStart w:id="44" w:name="_Toc285631546"/>
       <w:r>
         <w:rPr>
           <w:rFonts w:ascii="Times New Roman" w:hAnsi="Times New Roman" w:cs="Times New Roman"/>
@@ -28184,7 +28495,7 @@
                     </pic:cNvPicPr>
                   </pic:nvPicPr>
                   <pic:blipFill>
-                    <a:blip r:embed="rId23"/>
+                    <a:blip r:embed="rId27"/>
                     <a:srcRect/>
                     <a:stretch>
                       <a:fillRect/>
@@ -28234,6 +28545,7 @@
           <w:sz w:val="26"/>
           <w:szCs w:val="26"/>
         </w:rPr>
+        <w:lastRenderedPageBreak/>
         <w:t>Table Publication (dblp_pub_new)</w:t>
       </w:r>
     </w:p>
@@ -28560,7 +28872,6 @@
                 <w:sz w:val="26"/>
                 <w:szCs w:val="26"/>
               </w:rPr>
-              <w:lastRenderedPageBreak/>
               <w:t>title</w:t>
             </w:r>
           </w:p>
@@ -30356,6 +30667,7 @@
                 <w:sz w:val="26"/>
                 <w:szCs w:val="26"/>
               </w:rPr>
+              <w:lastRenderedPageBreak/>
               <w:t>pub_id</w:t>
             </w:r>
           </w:p>
@@ -30707,7 +31019,6 @@
           <w:sz w:val="26"/>
           <w:szCs w:val="26"/>
         </w:rPr>
-        <w:lastRenderedPageBreak/>
         <w:t>Table Publication Reference (dblp_ref_new)</w:t>
       </w:r>
     </w:p>
@@ -31039,7 +31350,7 @@
           <w:lang w:val="de-DE"/>
         </w:rPr>
       </w:pPr>
-      <w:bookmarkStart w:id="45" w:name="_Toc285628816"/>
+      <w:bookmarkStart w:id="45" w:name="_Toc285631547"/>
       <w:r>
         <w:rPr>
           <w:rFonts w:ascii="Times New Roman" w:hAnsi="Times New Roman" w:cs="Times New Roman"/>
@@ -31116,7 +31427,7 @@
                     </pic:cNvPicPr>
                   </pic:nvPicPr>
                   <pic:blipFill>
-                    <a:blip r:embed="rId24"/>
+                    <a:blip r:embed="rId28"/>
                     <a:srcRect/>
                     <a:stretch>
                       <a:fillRect/>
@@ -31330,7 +31641,7 @@
                     </pic:cNvPicPr>
                   </pic:nvPicPr>
                   <pic:blipFill>
-                    <a:blip r:embed="rId25"/>
+                    <a:blip r:embed="rId29"/>
                     <a:srcRect/>
                     <a:stretch>
                       <a:fillRect/>
@@ -31527,7 +31838,7 @@
           <w:lang w:val="vi-VN"/>
         </w:rPr>
       </w:pPr>
-      <w:bookmarkStart w:id="46" w:name="_Toc285628817"/>
+      <w:bookmarkStart w:id="46" w:name="_Toc285631548"/>
       <w:r>
         <w:rPr>
           <w:rFonts w:ascii="Times New Roman" w:hAnsi="Times New Roman" w:cs="Times New Roman"/>
@@ -31743,14 +32054,13 @@
           <w:lang w:val="vi-VN"/>
         </w:rPr>
       </w:pPr>
-      <w:bookmarkStart w:id="47" w:name="_Toc285628818"/>
+      <w:bookmarkStart w:id="47" w:name="_Toc285631549"/>
       <w:r>
         <w:rPr>
           <w:rFonts w:ascii="Times New Roman" w:hAnsi="Times New Roman" w:cs="Times New Roman"/>
           <w:color w:val="auto"/>
           <w:lang w:val="de-DE"/>
         </w:rPr>
-        <w:lastRenderedPageBreak/>
         <w:t>T</w:t>
       </w:r>
       <w:r>
@@ -31773,7 +32083,7 @@
           <w:lang w:val="vi-VN"/>
         </w:rPr>
       </w:pPr>
-      <w:bookmarkStart w:id="48" w:name="_Toc285628819"/>
+      <w:bookmarkStart w:id="48" w:name="_Toc285631550"/>
       <w:r>
         <w:rPr>
           <w:rFonts w:ascii="Times New Roman" w:hAnsi="Times New Roman" w:cs="Times New Roman"/>
@@ -31866,7 +32176,7 @@
           <w:color w:val="auto"/>
         </w:rPr>
       </w:pPr>
-      <w:bookmarkStart w:id="49" w:name="_Toc285628820"/>
+      <w:bookmarkStart w:id="49" w:name="_Toc285631551"/>
       <w:r>
         <w:rPr>
           <w:rFonts w:ascii="Times New Roman" w:hAnsi="Times New Roman" w:cs="Times New Roman"/>
@@ -32109,7 +32419,7 @@
           <w:color w:val="auto"/>
         </w:rPr>
       </w:pPr>
-      <w:bookmarkStart w:id="50" w:name="_Toc285628821"/>
+      <w:bookmarkStart w:id="50" w:name="_Toc285631552"/>
       <w:r>
         <w:rPr>
           <w:rFonts w:ascii="Times New Roman" w:hAnsi="Times New Roman" w:cs="Times New Roman"/>
@@ -32150,7 +32460,7 @@
           <w:szCs w:val="26"/>
         </w:rPr>
       </w:pPr>
-      <w:hyperlink r:id="rId26" w:history="1">
+      <w:hyperlink r:id="rId30" w:history="1">
         <w:r>
           <w:rPr>
             <w:rStyle w:val="Hyperlink"/>
@@ -32200,7 +32510,7 @@
           <w:szCs w:val="26"/>
         </w:rPr>
       </w:pPr>
-      <w:hyperlink r:id="rId27" w:history="1">
+      <w:hyperlink r:id="rId31" w:history="1">
         <w:r>
           <w:rPr>
             <w:rStyle w:val="Hyperlink"/>
@@ -32250,7 +32560,7 @@
           <w:szCs w:val="26"/>
         </w:rPr>
       </w:pPr>
-      <w:hyperlink r:id="rId28" w:history="1">
+      <w:hyperlink r:id="rId32" w:history="1">
         <w:r>
           <w:rPr>
             <w:rStyle w:val="Hyperlink"/>
@@ -32289,7 +32599,6 @@
           <w:sz w:val="26"/>
           <w:szCs w:val="26"/>
         </w:rPr>
-        <w:lastRenderedPageBreak/>
         <w:t>Oxford</w:t>
       </w:r>
     </w:p>
@@ -32301,7 +32610,7 @@
           <w:szCs w:val="26"/>
         </w:rPr>
       </w:pPr>
-      <w:hyperlink r:id="rId29" w:history="1">
+      <w:hyperlink r:id="rId33" w:history="1">
         <w:r>
           <w:rPr>
             <w:rStyle w:val="Hyperlink"/>
@@ -32351,7 +32660,7 @@
           <w:szCs w:val="26"/>
         </w:rPr>
       </w:pPr>
-      <w:hyperlink r:id="rId30" w:history="1">
+      <w:hyperlink r:id="rId34" w:history="1">
         <w:r>
           <w:rPr>
             <w:rStyle w:val="Hyperlink"/>
@@ -32401,7 +32710,7 @@
           <w:szCs w:val="26"/>
         </w:rPr>
       </w:pPr>
-      <w:hyperlink r:id="rId31" w:history="1">
+      <w:hyperlink r:id="rId35" w:history="1">
         <w:r>
           <w:rPr>
             <w:rStyle w:val="Hyperlink"/>
@@ -32415,7 +32724,7 @@
       <w:r>
         <w:t xml:space="preserve">, </w:t>
       </w:r>
-      <w:hyperlink r:id="rId32" w:history="1">
+      <w:hyperlink r:id="rId36" w:history="1">
         <w:r>
           <w:rPr>
             <w:rStyle w:val="Hyperlink"/>
@@ -32457,7 +32766,7 @@
           <w:szCs w:val="26"/>
         </w:rPr>
       </w:pPr>
-      <w:hyperlink r:id="rId33" w:history="1">
+      <w:hyperlink r:id="rId37" w:history="1">
         <w:r>
           <w:rPr>
             <w:rStyle w:val="Hyperlink"/>
@@ -32499,7 +32808,7 @@
           <w:szCs w:val="26"/>
         </w:rPr>
       </w:pPr>
-      <w:hyperlink r:id="rId34" w:history="1">
+      <w:hyperlink r:id="rId38" w:history="1">
         <w:r>
           <w:rPr>
             <w:rStyle w:val="Hyperlink"/>
@@ -32541,7 +32850,7 @@
           <w:szCs w:val="26"/>
         </w:rPr>
       </w:pPr>
-      <w:hyperlink r:id="rId35" w:history="1">
+      <w:hyperlink r:id="rId39" w:history="1">
         <w:r>
           <w:rPr>
             <w:rStyle w:val="Hyperlink"/>
@@ -32583,7 +32892,7 @@
           <w:sz w:val="26"/>
         </w:rPr>
       </w:pPr>
-      <w:hyperlink r:id="rId36" w:history="1">
+      <w:hyperlink r:id="rId40" w:history="1">
         <w:r>
           <w:rPr>
             <w:rStyle w:val="Hyperlink"/>
@@ -32623,7 +32932,7 @@
           <w:szCs w:val="26"/>
         </w:rPr>
       </w:pPr>
-      <w:hyperlink r:id="rId37" w:history="1">
+      <w:hyperlink r:id="rId41" w:history="1">
         <w:r>
           <w:rPr>
             <w:rStyle w:val="Hyperlink"/>
@@ -32668,7 +32977,7 @@
           <w:lang w:val="vi-VN"/>
         </w:rPr>
       </w:pPr>
-      <w:hyperlink r:id="rId38" w:history="1">
+      <w:hyperlink r:id="rId42" w:history="1">
         <w:r>
           <w:rPr>
             <w:rStyle w:val="Hyperlink"/>
@@ -32711,7 +33020,7 @@
         </w:rPr>
         <w:t xml:space="preserve"> (</w:t>
       </w:r>
-      <w:hyperlink r:id="rId39" w:history="1">
+      <w:hyperlink r:id="rId43" w:history="1">
         <w:r>
           <w:rPr>
             <w:rStyle w:val="Hyperlink"/>
@@ -32742,7 +33051,7 @@
           <w:szCs w:val="26"/>
         </w:rPr>
       </w:pPr>
-      <w:hyperlink r:id="rId40" w:history="1">
+      <w:hyperlink r:id="rId44" w:history="1">
         <w:r>
           <w:rPr>
             <w:rStyle w:val="Hyperlink"/>
@@ -32786,7 +33095,7 @@
           <w:szCs w:val="26"/>
         </w:rPr>
       </w:pPr>
-      <w:hyperlink r:id="rId41" w:history="1">
+      <w:hyperlink r:id="rId45" w:history="1">
         <w:r>
           <w:rPr>
             <w:rStyle w:val="Hyperlink"/>
@@ -32839,7 +33148,7 @@
           <w:szCs w:val="26"/>
         </w:rPr>
       </w:pPr>
-      <w:hyperlink r:id="rId42" w:history="1">
+      <w:hyperlink r:id="rId46" w:history="1">
         <w:r>
           <w:rPr>
             <w:rStyle w:val="Hyperlink"/>
@@ -32893,7 +33202,7 @@
       </w:pPr>
     </w:p>
     <w:sectPr>
-      <w:footerReference w:type="default" r:id="rId43"/>
+      <w:footerReference w:type="default" r:id="rId47"/>
       <w:pgSz w:w="11909" w:h="16834" w:code="9"/>
       <w:pgMar w:top="1440" w:right="1440" w:bottom="1440" w:left="1440" w:header="720" w:footer="720" w:gutter="0"/>
       <w:cols w:space="720"/>
@@ -32949,7 +33258,7 @@
             <w:rPr>
               <w:noProof/>
             </w:rPr>
-            <w:t>18</w:t>
+            <w:t>2</w:t>
           </w:r>
         </w:fldSimple>
       </w:p>

</xml_diff>

<commit_message>
-Update bao cao luan van - chinh sua version 0.2 - version 0.1: dang xem va chinh sua cac nghien cuu lien quan
</commit_message>
<xml_diff>
--- a/De Cuong/bao cao luan van/Bao cao luan van v0.1.docx
+++ b/De Cuong/bao cao luan van/Bao cao luan van v0.1.docx
@@ -9708,7 +9708,67 @@
           <w:sz w:val="26"/>
           <w:szCs w:val="26"/>
         </w:rPr>
-        <w:t xml:space="preserve">Một nghiên cứu gần đây của Wael Salloum, 2009 [7]. Tác giả đưa ra hướng tiếp cận bằng cách mô hình các văn bản và các câu hỏi thành một dạng đồ thị gọi là Conceptual Graph Formalism (CGF). </w:t>
+        <w:t>Một nghiên cứu gần đây của Wael Salloum, 2009 [7]. Tác giả đưa ra hướng tiếp cận bằng cách mô hình các văn bản</w:t>
+      </w:r>
+      <w:r>
+        <w:rPr>
+          <w:rFonts w:ascii="Times New Roman" w:hAnsi="Times New Roman" w:cs="Times New Roman"/>
+          <w:sz w:val="26"/>
+          <w:szCs w:val="26"/>
+        </w:rPr>
+        <w:t xml:space="preserve"> và</w:t>
+      </w:r>
+      <w:r>
+        <w:rPr>
+          <w:rFonts w:ascii="Times New Roman" w:hAnsi="Times New Roman" w:cs="Times New Roman"/>
+          <w:sz w:val="26"/>
+          <w:szCs w:val="26"/>
+          <w:lang w:val="vi-VN"/>
+        </w:rPr>
+        <w:t xml:space="preserve"> </w:t>
+      </w:r>
+      <w:r>
+        <w:rPr>
+          <w:rFonts w:ascii="Times New Roman" w:hAnsi="Times New Roman" w:cs="Times New Roman"/>
+          <w:sz w:val="26"/>
+          <w:szCs w:val="26"/>
+        </w:rPr>
+        <w:t>câu hỏi</w:t>
+      </w:r>
+      <w:r>
+        <w:rPr>
+          <w:rFonts w:ascii="Times New Roman" w:hAnsi="Times New Roman" w:cs="Times New Roman"/>
+          <w:sz w:val="26"/>
+          <w:szCs w:val="26"/>
+          <w:lang w:val="vi-VN"/>
+        </w:rPr>
+        <w:t xml:space="preserve"> người dùng</w:t>
+      </w:r>
+      <w:r>
+        <w:rPr>
+          <w:rFonts w:ascii="Times New Roman" w:hAnsi="Times New Roman" w:cs="Times New Roman"/>
+          <w:sz w:val="26"/>
+          <w:szCs w:val="26"/>
+        </w:rPr>
+        <w:t xml:space="preserve"> thành một dạng đồ thị gọi là Conceptual Graph Formalism (CGF). </w:t>
+      </w:r>
+      <w:r>
+        <w:rPr>
+          <w:rFonts w:ascii="Times New Roman" w:hAnsi="Times New Roman" w:cs="Times New Roman"/>
+          <w:sz w:val="26"/>
+          <w:szCs w:val="26"/>
+          <w:lang w:val="vi-VN"/>
+        </w:rPr>
+        <w:t xml:space="preserve">Đồ thị khái niệm là một hình thức biểu diễn </w:t>
+      </w:r>
+      <w:r>
+        <w:rPr>
+          <w:rFonts w:ascii="Times New Roman" w:hAnsi="Times New Roman" w:cs="Times New Roman"/>
+          <w:sz w:val="26"/>
+          <w:szCs w:val="26"/>
+          <w:lang w:val="vi-VN"/>
+        </w:rPr>
+        <w:t>tri thức được John F. Sowa đưa ra năm 1976.</w:t>
       </w:r>
     </w:p>
     <w:p>
@@ -9728,7 +9788,41 @@
           <w:sz w:val="26"/>
           <w:szCs w:val="26"/>
         </w:rPr>
-        <w:t>Nguồn dữ liệu của đề tài này là từ các văn bản(document). Một văn bản được tách thành nhiều câu. Và mỗi câu dựa trên việc phân tích cú pháp, mỗi nút trong cây cú pháp sẽ được rút khái niệm từ wordnet kết hợp với công cụ verbnet để xác định mối quan hệ giữa động từ với chủ từ, đối tượng. Câu sẽ được chuyển thành các Đồ thị khái niệm (gọi là Concept Graph (CG)). Cuối cùng các đồ thị này sẽ được lưu xuống cơ sở dữ liệu. Tương tự cho câu hỏi cũng chuyển thành một CG.</w:t>
+        <w:t>Nguồn dữ liệu của đề tài này là từ các văn bản</w:t>
+      </w:r>
+      <w:r>
+        <w:rPr>
+          <w:rFonts w:ascii="Times New Roman" w:hAnsi="Times New Roman" w:cs="Times New Roman"/>
+          <w:sz w:val="26"/>
+          <w:szCs w:val="26"/>
+          <w:lang w:val="vi-VN"/>
+        </w:rPr>
+        <w:t xml:space="preserve"> </w:t>
+      </w:r>
+      <w:r>
+        <w:rPr>
+          <w:rFonts w:ascii="Times New Roman" w:hAnsi="Times New Roman" w:cs="Times New Roman"/>
+          <w:sz w:val="26"/>
+          <w:szCs w:val="26"/>
+        </w:rPr>
+        <w:t>(document)</w:t>
+      </w:r>
+      <w:r>
+        <w:rPr>
+          <w:rFonts w:ascii="Times New Roman" w:hAnsi="Times New Roman" w:cs="Times New Roman"/>
+          <w:sz w:val="26"/>
+          <w:szCs w:val="26"/>
+          <w:lang w:val="vi-VN"/>
+        </w:rPr>
+        <w:t xml:space="preserve"> nói chung không thuộc một lĩnh vực nào cả</w:t>
+      </w:r>
+      <w:r>
+        <w:rPr>
+          <w:rFonts w:ascii="Times New Roman" w:hAnsi="Times New Roman" w:cs="Times New Roman"/>
+          <w:sz w:val="26"/>
+          <w:szCs w:val="26"/>
+        </w:rPr>
+        <w:t>. Một văn bản được tách thành nhiều câu. Và mỗi câu dựa trên việc phân tích cú pháp, mỗi nút trong cây cú pháp sẽ được rút khái niệm từ wordnet kết hợp với công cụ verbnet để xác định mối quan hệ giữa động từ với chủ từ, đối tượng. Câu sẽ được chuyển thành các Đồ thị khái niệm (gọi là Concept Graph (CG)). Cuối cùng các đồ thị này sẽ được lưu xuống cơ sở dữ liệu. Tương tự cho câu hỏi cũng chuyển thành một CG.</w:t>
       </w:r>
     </w:p>
     <w:p>
@@ -9768,13 +9862,14 @@
           <w:sz w:val="26"/>
           <w:szCs w:val="26"/>
         </w:rPr>
+        <w:lastRenderedPageBreak/>
         <w:t>Ví dụ : với câu “Mark Twain wrote Tom Sawyer”, thì đồ thị khái niệm sẽ được tạo như sau:</w:t>
       </w:r>
     </w:p>
     <w:p>
       <w:pPr>
         <w:spacing w:line="360" w:lineRule="auto"/>
-        <w:jc w:val="both"/>
+        <w:jc w:val="center"/>
         <w:rPr>
           <w:rFonts w:ascii="Times New Roman" w:hAnsi="Times New Roman" w:cs="Times New Roman"/>
           <w:sz w:val="26"/>
@@ -9788,7 +9883,6 @@
           <w:sz w:val="26"/>
           <w:szCs w:val="26"/>
         </w:rPr>
-        <w:lastRenderedPageBreak/>
         <w:drawing>
           <wp:inline distT="0" distB="0" distL="0" distR="0">
             <wp:extent cx="5295900" cy="723900"/>
@@ -9839,8 +9933,7 @@
     <w:p>
       <w:pPr>
         <w:spacing w:line="360" w:lineRule="auto"/>
-        <w:ind w:left="1440" w:firstLine="720"/>
-        <w:jc w:val="both"/>
+        <w:jc w:val="center"/>
         <w:rPr>
           <w:rFonts w:ascii="Times New Roman" w:hAnsi="Times New Roman" w:cs="Times New Roman"/>
           <w:sz w:val="26"/>
@@ -9859,8 +9952,7 @@
     <w:p>
       <w:pPr>
         <w:spacing w:line="360" w:lineRule="auto"/>
-        <w:ind w:left="720" w:firstLine="720"/>
-        <w:jc w:val="both"/>
+        <w:jc w:val="center"/>
         <w:rPr>
           <w:rFonts w:ascii="Times New Roman" w:hAnsi="Times New Roman" w:cs="Times New Roman"/>
           <w:sz w:val="26"/>
@@ -10146,7 +10238,45 @@
           <w:sz w:val="26"/>
           <w:szCs w:val="26"/>
         </w:rPr>
-        <w:t>“ Who invented the light bulb? “</w:t>
+        <w:t xml:space="preserve">“ Who </w:t>
+      </w:r>
+      <w:r>
+        <w:rPr>
+          <w:rFonts w:ascii="Times New Roman" w:hAnsi="Times New Roman" w:cs="Times New Roman"/>
+          <w:i/>
+          <w:sz w:val="26"/>
+          <w:szCs w:val="26"/>
+          <w:lang w:val="vi-VN"/>
+        </w:rPr>
+        <w:t>write</w:t>
+      </w:r>
+      <w:r>
+        <w:rPr>
+          <w:rFonts w:ascii="Times New Roman" w:hAnsi="Times New Roman" w:cs="Times New Roman"/>
+          <w:i/>
+          <w:sz w:val="26"/>
+          <w:szCs w:val="26"/>
+        </w:rPr>
+        <w:t xml:space="preserve"> </w:t>
+      </w:r>
+      <w:r>
+        <w:rPr>
+          <w:rFonts w:ascii="Times New Roman" w:hAnsi="Times New Roman" w:cs="Times New Roman"/>
+          <w:i/>
+          <w:sz w:val="26"/>
+          <w:szCs w:val="26"/>
+          <w:lang w:val="vi-VN"/>
+        </w:rPr>
+        <w:t>Tom Sawyer</w:t>
+      </w:r>
+      <w:r>
+        <w:rPr>
+          <w:rFonts w:ascii="Times New Roman" w:hAnsi="Times New Roman" w:cs="Times New Roman"/>
+          <w:i/>
+          <w:sz w:val="26"/>
+          <w:szCs w:val="26"/>
+        </w:rPr>
+        <w:t>? “</w:t>
       </w:r>
       <w:r>
         <w:rPr>
@@ -10179,7 +10309,36 @@
           <w:sz w:val="26"/>
           <w:szCs w:val="26"/>
         </w:rPr>
-        <w:t xml:space="preserve">[Invent]- </w:t>
+        <w:t>[</w:t>
+      </w:r>
+      <w:r>
+        <w:rPr>
+          <w:rFonts w:ascii="Times New Roman" w:hAnsi="Times New Roman" w:cs="Times New Roman"/>
+          <w:i/>
+          <w:sz w:val="26"/>
+          <w:szCs w:val="26"/>
+          <w:lang w:val="vi-VN"/>
+        </w:rPr>
+        <w:t>w</w:t>
+      </w:r>
+      <w:r>
+        <w:rPr>
+          <w:rFonts w:ascii="Times New Roman" w:hAnsi="Times New Roman" w:cs="Times New Roman"/>
+          <w:i/>
+          <w:sz w:val="26"/>
+          <w:szCs w:val="26"/>
+          <w:lang w:val="vi-VN"/>
+        </w:rPr>
+        <w:t>rite</w:t>
+      </w:r>
+      <w:r>
+        <w:rPr>
+          <w:rFonts w:ascii="Times New Roman" w:hAnsi="Times New Roman" w:cs="Times New Roman"/>
+          <w:i/>
+          <w:sz w:val="26"/>
+          <w:szCs w:val="26"/>
+        </w:rPr>
+        <w:t xml:space="preserve">]- </w:t>
       </w:r>
       <w:r>
         <w:rPr>
@@ -10223,6 +10382,7 @@
           <w:i/>
           <w:sz w:val="26"/>
           <w:szCs w:val="26"/>
+          <w:lang w:val="vi-VN"/>
         </w:rPr>
       </w:pPr>
       <w:r>
@@ -10232,7 +10392,178 @@
           <w:sz w:val="26"/>
           <w:szCs w:val="26"/>
         </w:rPr>
-        <w:t>(Ptnt) -&gt; [Light-Bulb]</w:t>
+        <w:t>(Ptnt) -&gt; [</w:t>
+      </w:r>
+      <w:r>
+        <w:rPr>
+          <w:rFonts w:ascii="Times New Roman" w:hAnsi="Times New Roman" w:cs="Times New Roman"/>
+          <w:i/>
+          <w:sz w:val="26"/>
+          <w:szCs w:val="26"/>
+          <w:lang w:val="vi-VN"/>
+        </w:rPr>
+        <w:t>Novel:</w:t>
+      </w:r>
+      <w:r>
+        <w:rPr>
+          <w:rFonts w:ascii="Times New Roman" w:hAnsi="Times New Roman" w:cs="Times New Roman"/>
+          <w:i/>
+          <w:sz w:val="26"/>
+          <w:szCs w:val="26"/>
+          <w:lang w:val="vi-VN"/>
+        </w:rPr>
+        <w:t>Tom Sawyer</w:t>
+      </w:r>
+      <w:r>
+        <w:rPr>
+          <w:rFonts w:ascii="Times New Roman" w:hAnsi="Times New Roman" w:cs="Times New Roman"/>
+          <w:i/>
+          <w:sz w:val="26"/>
+          <w:szCs w:val="26"/>
+        </w:rPr>
+        <w:t>]</w:t>
+      </w:r>
+    </w:p>
+    <w:p>
+      <w:pPr>
+        <w:spacing w:line="360" w:lineRule="auto"/>
+        <w:ind w:firstLine="720"/>
+        <w:jc w:val="both"/>
+        <w:rPr>
+          <w:rFonts w:ascii="Times New Roman" w:hAnsi="Times New Roman" w:cs="Times New Roman"/>
+          <w:i/>
+          <w:sz w:val="26"/>
+          <w:szCs w:val="26"/>
+          <w:lang w:val="vi-VN"/>
+        </w:rPr>
+      </w:pPr>
+      <w:r>
+        <w:rPr>
+          <w:rFonts w:ascii="Times New Roman" w:hAnsi="Times New Roman" w:cs="Times New Roman"/>
+          <w:i/>
+          <w:sz w:val="26"/>
+          <w:szCs w:val="26"/>
+          <w:lang w:val="vi-VN"/>
+        </w:rPr>
+        <w:t>Hay trình bày theo cách hiểu:</w:t>
+      </w:r>
+    </w:p>
+    <w:p>
+      <w:pPr>
+        <w:spacing w:line="360" w:lineRule="auto"/>
+        <w:ind w:firstLine="720"/>
+        <w:jc w:val="both"/>
+        <w:rPr>
+          <w:rFonts w:ascii="Times New Roman" w:hAnsi="Times New Roman" w:cs="Times New Roman"/>
+          <w:i/>
+          <w:sz w:val="26"/>
+          <w:szCs w:val="26"/>
+          <w:lang w:val="vi-VN"/>
+        </w:rPr>
+      </w:pPr>
+      <w:r>
+        <w:rPr>
+          <w:rFonts w:ascii="Times New Roman" w:hAnsi="Times New Roman" w:cs="Times New Roman"/>
+          <w:i/>
+          <w:sz w:val="26"/>
+          <w:szCs w:val="26"/>
+          <w:lang w:val="vi-VN"/>
+        </w:rPr>
+        <w:t xml:space="preserve"> </w:t>
+      </w:r>
+      <w:r>
+        <w:rPr>
+          <w:rFonts w:ascii="Times New Roman" w:hAnsi="Times New Roman" w:cs="Times New Roman"/>
+          <w:i/>
+          <w:sz w:val="26"/>
+          <w:szCs w:val="26"/>
+        </w:rPr>
+        <w:t xml:space="preserve">[Person: </w:t>
+      </w:r>
+      <w:r>
+        <w:rPr>
+          <w:rFonts w:ascii="Times New Roman" w:hAnsi="Times New Roman" w:cs="Times New Roman"/>
+          <w:i/>
+          <w:sz w:val="26"/>
+          <w:szCs w:val="26"/>
+          <w:lang w:val="vi-VN"/>
+        </w:rPr>
+        <w:t>?</w:t>
+      </w:r>
+      <w:r>
+        <w:rPr>
+          <w:rFonts w:ascii="Times New Roman" w:hAnsi="Times New Roman" w:cs="Times New Roman"/>
+          <w:i/>
+          <w:sz w:val="26"/>
+          <w:szCs w:val="26"/>
+        </w:rPr>
+        <w:t xml:space="preserve">] </w:t>
+      </w:r>
+      <w:r>
+        <w:rPr>
+          <w:rFonts w:ascii="Times New Roman" w:hAnsi="Times New Roman" w:cs="Times New Roman"/>
+          <w:i/>
+          <w:sz w:val="26"/>
+          <w:szCs w:val="26"/>
+          <w:lang w:val="vi-VN"/>
+        </w:rPr>
+        <w:t>-</w:t>
+      </w:r>
+      <w:r>
+        <w:rPr>
+          <w:rFonts w:ascii="Times New Roman" w:hAnsi="Times New Roman" w:cs="Times New Roman"/>
+          <w:i/>
+          <w:sz w:val="26"/>
+          <w:szCs w:val="26"/>
+        </w:rPr>
+        <w:t>(Agnt)</w:t>
+      </w:r>
+      <w:r>
+        <w:rPr>
+          <w:rFonts w:ascii="Times New Roman" w:hAnsi="Times New Roman" w:cs="Times New Roman"/>
+          <w:i/>
+          <w:sz w:val="26"/>
+          <w:szCs w:val="26"/>
+          <w:lang w:val="vi-VN"/>
+        </w:rPr>
+        <w:t>-[write]-(Ptnt)-</w:t>
+      </w:r>
+      <w:r>
+        <w:rPr>
+          <w:rFonts w:ascii="Times New Roman" w:hAnsi="Times New Roman" w:cs="Times New Roman"/>
+          <w:i/>
+          <w:sz w:val="26"/>
+          <w:szCs w:val="26"/>
+        </w:rPr>
+        <w:t xml:space="preserve"> </w:t>
+      </w:r>
+      <w:r>
+        <w:rPr>
+          <w:rFonts w:ascii="Times New Roman" w:hAnsi="Times New Roman" w:cs="Times New Roman"/>
+          <w:i/>
+          <w:sz w:val="26"/>
+          <w:szCs w:val="26"/>
+        </w:rPr>
+        <w:t>[</w:t>
+      </w:r>
+      <w:r>
+        <w:rPr>
+          <w:rFonts w:ascii="Times New Roman" w:hAnsi="Times New Roman" w:cs="Times New Roman"/>
+          <w:i/>
+          <w:sz w:val="26"/>
+          <w:szCs w:val="26"/>
+          <w:lang w:val="vi-VN"/>
+        </w:rPr>
+        <w:t>Novel:Tom Sawyer</w:t>
+      </w:r>
+      <w:r>
+        <w:rPr>
+          <w:rFonts w:ascii="Times New Roman" w:hAnsi="Times New Roman" w:cs="Times New Roman"/>
+          <w:i/>
+          <w:sz w:val="26"/>
+          <w:szCs w:val="26"/>
+        </w:rPr>
+        <w:t>]</w:t>
       </w:r>
     </w:p>
     <w:p>
@@ -10252,8 +10583,51 @@
           <w:rFonts w:ascii="Times New Roman" w:hAnsi="Times New Roman" w:cs="Times New Roman"/>
           <w:sz w:val="26"/>
           <w:szCs w:val="26"/>
-        </w:rPr>
-        <w:t xml:space="preserve">Ở đây,  </w:t>
+          <w:lang w:val="vi-VN"/>
+        </w:rPr>
+        <w:t>Theo cách ghi ở</w:t>
+      </w:r>
+      <w:r>
+        <w:rPr>
+          <w:rFonts w:ascii="Times New Roman" w:hAnsi="Times New Roman" w:cs="Times New Roman"/>
+          <w:sz w:val="26"/>
+          <w:szCs w:val="26"/>
+        </w:rPr>
+        <w:t xml:space="preserve"> </w:t>
+      </w:r>
+      <w:r>
+        <w:rPr>
+          <w:rFonts w:ascii="Times New Roman" w:hAnsi="Times New Roman" w:cs="Times New Roman"/>
+          <w:sz w:val="26"/>
+          <w:szCs w:val="26"/>
+          <w:lang w:val="vi-VN"/>
+        </w:rPr>
+        <w:t>đây</w:t>
+      </w:r>
+      <w:r>
+        <w:rPr>
+          <w:rFonts w:ascii="Times New Roman" w:hAnsi="Times New Roman" w:cs="Times New Roman"/>
+          <w:sz w:val="26"/>
+          <w:szCs w:val="26"/>
+        </w:rPr>
+        <w:t>,</w:t>
+      </w:r>
+      <w:r>
+        <w:rPr>
+          <w:rFonts w:ascii="Times New Roman" w:hAnsi="Times New Roman" w:cs="Times New Roman"/>
+          <w:sz w:val="26"/>
+          <w:szCs w:val="26"/>
+          <w:lang w:val="vi-VN"/>
+        </w:rPr>
+        <w:t xml:space="preserve"> là một cách khác để thể hiện,</w:t>
+      </w:r>
+      <w:r>
+        <w:rPr>
+          <w:rFonts w:ascii="Times New Roman" w:hAnsi="Times New Roman" w:cs="Times New Roman"/>
+          <w:sz w:val="26"/>
+          <w:szCs w:val="26"/>
+        </w:rPr>
+        <w:t xml:space="preserve"> </w:t>
       </w:r>
       <w:r>
         <w:rPr>
@@ -10295,8 +10669,9 @@
           <w:i/>
           <w:sz w:val="26"/>
           <w:szCs w:val="26"/>
-        </w:rPr>
-        <w:t>Light-Bulb</w:t>
+          <w:lang w:val="vi-VN"/>
+        </w:rPr>
+        <w:t>Tom Sawyer</w:t>
       </w:r>
       <w:r>
         <w:rPr>
@@ -10312,8 +10687,9 @@
           <w:i/>
           <w:sz w:val="26"/>
           <w:szCs w:val="26"/>
-        </w:rPr>
-        <w:t>Invent</w:t>
+          <w:lang w:val="vi-VN"/>
+        </w:rPr>
+        <w:t>write</w:t>
       </w:r>
       <w:r>
         <w:rPr>
@@ -10400,6 +10776,7 @@
           <w:szCs w:val="26"/>
           <w:lang w:val="fr-FR"/>
         </w:rPr>
+        <w:lastRenderedPageBreak/>
         <w:t>Kết quả bài báo trên đạt được là biểu diễn văn bản và câu hỏi dưới dạng các CG. Bằng cách so sánh giữa các CG, tìm ra câu trả lời. Hướng đi tiếp theo của tác giả là tìm cách tổng hợp lại các câu trả lời với mục đích là đưa ra một câu trả lời duy nhất.</w:t>
       </w:r>
     </w:p>
@@ -10425,8 +10802,61 @@
           <w:szCs w:val="26"/>
           <w:lang w:val="fr-FR"/>
         </w:rPr>
-        <w:lastRenderedPageBreak/>
-        <w:t xml:space="preserve">Với nghiên cứu trong nước, nhóm tìm hiểu được một đề tài “Xây dựng công cụ tìm kiếm tài liệu học tập bằng các truy vấn ngôn ngữ tự nhiên  trên kho học liệu mở tiếng Việt” [2]. Với tên đề tài thì hệ thống hỏi đáp mà cô hướng tới là một hệ thống hỏi và trả lời trên ngôn ngữ tiếng việt. </w:t>
+        <w:t xml:space="preserve">Với </w:t>
+      </w:r>
+      <w:r>
+        <w:rPr>
+          <w:rFonts w:ascii="Times New Roman" w:hAnsi="Times New Roman" w:cs="Times New Roman"/>
+          <w:sz w:val="26"/>
+          <w:szCs w:val="26"/>
+          <w:lang w:val="vi-VN"/>
+        </w:rPr>
+        <w:t xml:space="preserve">một </w:t>
+      </w:r>
+      <w:r>
+        <w:rPr>
+          <w:rFonts w:ascii="Times New Roman" w:hAnsi="Times New Roman" w:cs="Times New Roman"/>
+          <w:sz w:val="26"/>
+          <w:szCs w:val="26"/>
+          <w:lang w:val="fr-FR"/>
+        </w:rPr>
+        <w:t>nghiên cứu trong nước, nhóm tìm hiểu được một đề tài “Xây dựng công cụ tìm kiếm tài liệu học tập bằng các truy vấn ngôn ngữ tự nhiên  trên kho học liệu mở tiếng Việt” [2]. Với tên đề tài thì hệ thống hỏ</w:t>
+      </w:r>
+      <w:r>
+        <w:rPr>
+          <w:rFonts w:ascii="Times New Roman" w:hAnsi="Times New Roman" w:cs="Times New Roman"/>
+          <w:sz w:val="26"/>
+          <w:szCs w:val="26"/>
+          <w:lang w:val="fr-FR"/>
+        </w:rPr>
+        <w:t xml:space="preserve">i đáp mà </w:t>
+      </w:r>
+      <w:r>
+        <w:rPr>
+          <w:rFonts w:ascii="Times New Roman" w:hAnsi="Times New Roman" w:cs="Times New Roman"/>
+          <w:sz w:val="26"/>
+          <w:szCs w:val="26"/>
+          <w:lang w:val="vi-VN"/>
+        </w:rPr>
+        <w:t>tác</w:t>
+      </w:r>
+      <w:r>
+        <w:rPr>
+          <w:rFonts w:ascii="Times New Roman" w:hAnsi="Times New Roman" w:cs="Times New Roman"/>
+          <w:sz w:val="26"/>
+          <w:szCs w:val="26"/>
+          <w:lang w:val="vi-VN"/>
+        </w:rPr>
+        <w:t xml:space="preserve"> giả</w:t>
+      </w:r>
+      <w:r>
+        <w:rPr>
+          <w:rFonts w:ascii="Times New Roman" w:hAnsi="Times New Roman" w:cs="Times New Roman"/>
+          <w:sz w:val="26"/>
+          <w:szCs w:val="26"/>
+          <w:lang w:val="fr-FR"/>
+        </w:rPr>
+        <w:t xml:space="preserve"> hướng tới là một hệ thống hỏi và trả lời trên ngôn ngữ tiếng việt. </w:t>
       </w:r>
     </w:p>
     <w:p>
@@ -10448,7 +10878,25 @@
           <w:szCs w:val="26"/>
           <w:lang w:val="fr-FR"/>
         </w:rPr>
-        <w:t>Với cách tiếp cận của đề tài trên, câu hỏi tiếng việt được đưa vào hệ thống phân tích. Một tập 40 luật cú pháp được tác giả tạo ra sẵn. Nếu phân tích được, thành phần sẽ tạo ra một cây cú pháp tương ứng. Từ đó, cây cú pháp được chuyển thành cây sinh mã truy vấn bằng cách ánh xạ lên một số nút của cây cú pháp vào ontology. Cuối cùng, câu truy vấn SPARQL được tạo ra và lấy dữ liệu trả lời.</w:t>
+        <w:t>Với cách tiếp cận của đề tài trên, câu hỏi tiếng việt được đưa vào hệ thống phân tích. Một tập 40 luật cú pháp</w:t>
+      </w:r>
+      <w:r>
+        <w:rPr>
+          <w:rFonts w:ascii="Times New Roman" w:hAnsi="Times New Roman" w:cs="Times New Roman"/>
+          <w:sz w:val="26"/>
+          <w:szCs w:val="26"/>
+          <w:lang w:val="vi-VN"/>
+        </w:rPr>
+        <w:t xml:space="preserve"> tiếng việt</w:t>
+      </w:r>
+      <w:r>
+        <w:rPr>
+          <w:rFonts w:ascii="Times New Roman" w:hAnsi="Times New Roman" w:cs="Times New Roman"/>
+          <w:sz w:val="26"/>
+          <w:szCs w:val="26"/>
+          <w:lang w:val="fr-FR"/>
+        </w:rPr>
+        <w:t xml:space="preserve"> được tác giả tạo ra sẵn. Nếu phân tích được, thành phần sẽ tạo ra một cây cú pháp tương ứng. Từ đó, cây cú pháp được chuyển thành cây sinh mã truy vấn bằng cách ánh xạ lên một số nút của cây cú pháp vào ontology. Cuối cùng, câu truy vấn SPARQL được tạo ra và lấy dữ liệu trả lời.</w:t>
       </w:r>
     </w:p>
     <w:p>
@@ -10522,17 +10970,26 @@
           <w:rFonts w:ascii="Times New Roman" w:hAnsi="Times New Roman" w:cs="Times New Roman"/>
           <w:sz w:val="26"/>
           <w:szCs w:val="26"/>
+          <w:lang w:val="vi-VN"/>
+        </w:rPr>
+      </w:pPr>
+      <w:r>
+        <w:rPr>
+          <w:rFonts w:ascii="Times New Roman" w:hAnsi="Times New Roman" w:cs="Times New Roman"/>
+          <w:sz w:val="26"/>
+          <w:szCs w:val="26"/>
           <w:lang w:val="fr-FR"/>
         </w:rPr>
-      </w:pPr>
-      <w:r>
-        <w:rPr>
-          <w:rFonts w:ascii="Times New Roman" w:hAnsi="Times New Roman" w:cs="Times New Roman"/>
-          <w:sz w:val="26"/>
-          <w:szCs w:val="26"/>
-          <w:lang w:val="fr-FR"/>
-        </w:rPr>
         <w:t>Kết quả của đề tài trên được đánh giá như sau: với 40 câu hỏi chuẩn thì hệ thống chính xác 100%, với 91 câu hỏi ngẫu nhiên thì độ chính xác là 84,62%. Hướng đi tiếp theo của đề tài là cải thiện bộ phân tích cú pháp với mục đích tạo ra bộ phân tích mạnh hơn và nhanh hơn. Đồng thời, việc mở rộng không gian tìm kiếm cũng được tác giả lưu ý tới.</w:t>
+      </w:r>
+      <w:r>
+        <w:rPr>
+          <w:rFonts w:ascii="Times New Roman" w:hAnsi="Times New Roman" w:cs="Times New Roman"/>
+          <w:sz w:val="26"/>
+          <w:szCs w:val="26"/>
+          <w:lang w:val="vi-VN"/>
+        </w:rPr>
+        <w:t xml:space="preserve"> Vậy, đề tài bị hạn chế bởi 40 luật cú pháp, do việc xử lý ngôn ngữ Tiếng Việt còn gặp nhiều khó khăn.</w:t>
       </w:r>
     </w:p>
     <w:p>
@@ -10557,7 +11014,17 @@
           <w:szCs w:val="26"/>
           <w:lang w:val="fr-FR"/>
         </w:rPr>
-        <w:t xml:space="preserve">Một đề tài khác là “ Dịch câu truy vấn có cấu trúc sang đồ thị ý niệm: cách tiếp cận ít phụ thuộc vào cú pháp”, 2008 [3]. Theo ý kiến của tác giả, việc phân tích cú pháp để hình thành đồ thị ý niệm gặp khó khăn khi các câu truy vấn không đúng cú pháp. Vì thế tác giả đưa ra một phương pháp dịch câu truy vấn sang đồ thị ý niệm mà không dựa trên việc phân tích cú pháp câu. </w:t>
+        <w:t xml:space="preserve">Một đề tài khác là “ Dịch câu truy vấn có cấu trúc sang đồ thị ý niệm: cách tiếp cận ít phụ thuộc vào cú pháp”, 2008 [3]. Theo ý kiến của tác giả, việc phân tích cú pháp để hình thành đồ thị ý niệm gặp khó khăn khi các câu truy vấn không </w:t>
+      </w:r>
+      <w:r>
+        <w:rPr>
+          <w:rFonts w:ascii="Times New Roman" w:hAnsi="Times New Roman" w:cs="Times New Roman"/>
+          <w:sz w:val="26"/>
+          <w:szCs w:val="26"/>
+          <w:lang w:val="fr-FR"/>
+        </w:rPr>
+        <w:lastRenderedPageBreak/>
+        <w:t xml:space="preserve">đúng cú pháp. Vì thế tác giả đưa ra một phương pháp dịch câu truy vấn sang đồ thị ý niệm mà không dựa trên việc phân tích cú pháp câu. </w:t>
       </w:r>
     </w:p>
     <w:p>
@@ -10579,17 +11046,7 @@
           <w:szCs w:val="26"/>
           <w:lang w:val="fr-FR"/>
         </w:rPr>
-        <w:t xml:space="preserve">Ở đề tài này, phương pháp tiếp cận dựa trên việc nhận diện các thực thể đặt tên, không đặt tên và từ quan hệ. Sau khi nhận diện được, thao tác tiếp theo là nhận diện lớp của thực thể mà không xác định được nó thuộc lớp nào ( như What, </w:t>
-      </w:r>
-      <w:r>
-        <w:rPr>
-          <w:rFonts w:ascii="Times New Roman" w:hAnsi="Times New Roman" w:cs="Times New Roman"/>
-          <w:sz w:val="26"/>
-          <w:szCs w:val="26"/>
-          <w:lang w:val="fr-FR"/>
-        </w:rPr>
-        <w:lastRenderedPageBreak/>
-        <w:t>Who ...). Bước kế tiếp là gom các thực thể được cho là giống nhau, xác định những mối quan hệ ẩn mà không được nêu trong câu hỏi. Cuối cùng, xác định quan hệ giữa các thực thể, xóa bỏ những mối quan hệ không thích hợp và xây dựng đồ thị ý niệm.</w:t>
+        <w:t>Ở đề tài này, phương pháp tiếp cận dựa trên việc nhận diện các thực thể đặt tên, không đặt tên và từ quan hệ. Sau khi nhận diện được, thao tác tiếp theo là nhận diện lớp của thực thể mà không xác định được nó thuộc lớp nào ( như What, Who ...). Bước kế tiếp là gom các thực thể được cho là giống nhau, xác định những mối quan hệ ẩn mà không được nêu trong câu hỏi. Cuối cùng, xác định quan hệ giữa các thực thể, xóa bỏ những mối quan hệ không thích hợp và xây dựng đồ thị ý niệm.</w:t>
       </w:r>
     </w:p>
     <w:p>
@@ -11066,6 +11523,7 @@
           <w:sz w:val="26"/>
           <w:szCs w:val="26"/>
         </w:rPr>
+        <w:lastRenderedPageBreak/>
         <w:t>Với hệ thống eLSSNL (eLibrary Searching System by Natural Language) của tài liệu [1], câu truy vấn dưới dạng ngôn ngữ tự nhiên không được xây dựng thành đồ thị ý niệm như tài liệu [3] và [7].</w:t>
       </w:r>
     </w:p>
@@ -11113,17 +11571,7 @@
           <w:szCs w:val="26"/>
           <w:lang w:val="vi-VN"/>
         </w:rPr>
-        <w:t xml:space="preserve"> liệu. Do </w:t>
-      </w:r>
-      <w:r>
-        <w:rPr>
-          <w:rFonts w:ascii="Times New Roman" w:hAnsi="Times New Roman" w:cs="Times New Roman"/>
-          <w:sz w:val="26"/>
-          <w:szCs w:val="26"/>
-          <w:lang w:val="vi-VN"/>
-        </w:rPr>
-        <w:lastRenderedPageBreak/>
-        <w:t>hệ thống này sử dụng dữ liệu miễn phí từ dự án</w:t>
+        <w:t xml:space="preserve"> liệu. Do hệ thống này sử dụng dữ liệu miễn phí từ dự án</w:t>
       </w:r>
       <w:r>
         <w:rPr>
@@ -11275,7 +11723,7 @@
           <v:shape id="_x0000_i1025" type="#_x0000_t75" style="width:9.4pt;height:9.4pt" o:ole="">
             <v:imagedata r:id="rId10" o:title=""/>
           </v:shape>
-          <o:OLEObject Type="Embed" ProgID="Equation.3" ShapeID="_x0000_i1025" DrawAspect="Content" ObjectID="_1359373396" r:id="rId11"/>
+          <o:OLEObject Type="Embed" ProgID="Equation.3" ShapeID="_x0000_i1025" DrawAspect="Content" ObjectID="_1359570698" r:id="rId11"/>
         </w:object>
       </w:r>
       <w:r>
@@ -11297,7 +11745,7 @@
           <v:shape id="_x0000_i1026" type="#_x0000_t75" style="width:9.4pt;height:9.4pt" o:ole="">
             <v:imagedata r:id="rId10" o:title=""/>
           </v:shape>
-          <o:OLEObject Type="Embed" ProgID="Equation.3" ShapeID="_x0000_i1026" DrawAspect="Content" ObjectID="_1359373397" r:id="rId12"/>
+          <o:OLEObject Type="Embed" ProgID="Equation.3" ShapeID="_x0000_i1026" DrawAspect="Content" ObjectID="_1359570699" r:id="rId12"/>
         </w:object>
       </w:r>
       <w:r>
@@ -11445,6 +11893,7 @@
           <w:sz w:val="26"/>
           <w:szCs w:val="26"/>
         </w:rPr>
+        <w:lastRenderedPageBreak/>
         <w:t>Ngoài ra, hệ thống eLSSNL còn hỗ trợ lưu lại các các câu truy vấn mà người dùng nhập vào và lưu trong một bảng dưới cơ sở dữ liệu. Người dùng còn được hỗ trợ gợi ý cho người dùng các câu truy vấn tương tự. Việc đó dựa vào việc so sánh các tập từ khóa được lưu lại trong bảng vừa đề cập và so sánh với tập từ khóa trong câu hỏi người dùng vừa nhập vào.</w:t>
       </w:r>
     </w:p>
@@ -11465,7 +11914,6 @@
           <w:sz w:val="26"/>
           <w:szCs w:val="26"/>
         </w:rPr>
-        <w:lastRenderedPageBreak/>
         <w:t xml:space="preserve">Theo đánh giá về hiệu quả tìm kiếm, hạn chế lớn nhất của eLSSNL là về mặt tốc độ. Nếu dùng người nhập vào một câu truy vấn tự nhiên mới hoàn toàn – tức là tập từ khóa không trùng với các tập từ khóa được lưu trữ- thì tốc độ tìm kiếm sẽ khá lâu nếu người dùng tìm trên nhiều giá trị thuộc tính. </w:t>
       </w:r>
     </w:p>
@@ -11591,24 +12039,72 @@
           <w:szCs w:val="26"/>
           <w:lang w:val="de-DE"/>
         </w:rPr>
-        <w:t>Ngòai ra, để nhận diện được thực thể đặt tên, là các từ (cụm từ) chỉ về tên người, địa danh , tổ chức...[19] thì ta cần có một từ điển như Wordnet để  nhận diện. Hoặc với một cách khác, ta có thể dùng một ontology như theo tài liệu [3]. Đối với đề tài của nhóm, thì các thực thể đặt tên trong dữ liệu DBLP là các title, publisher, source, ... có số lượng rất lớn. Do dữ liệu của DBLP chứa hơn 1,4 triệu bài báo. Vì thế, việc nhận diện thực thể đặt tên theo các cách trên khó thực hiện được.</w:t>
-      </w:r>
-    </w:p>
-    <w:p>
-      <w:pPr>
-        <w:pStyle w:val="ListParagraph"/>
-        <w:spacing w:line="360" w:lineRule="auto"/>
-        <w:ind w:left="792"/>
-        <w:jc w:val="both"/>
-        <w:outlineLvl w:val="0"/>
-        <w:rPr>
-          <w:rFonts w:ascii="Times New Roman" w:eastAsia="Times New Roman" w:hAnsi="Times New Roman" w:cs="Times New Roman"/>
-          <w:b/>
-          <w:sz w:val="26"/>
-          <w:szCs w:val="26"/>
-          <w:lang w:val="vi-VN"/>
-        </w:rPr>
-      </w:pPr>
+        <w:t xml:space="preserve">Ngòai ra, để nhận diện được thực thể đặt tên, là các từ (cụm từ) chỉ về tên người, địa danh , tổ chức...[19] thì ta cần có một từ điển như Wordnet để  nhận diện. Hoặc với một cách khác, ta có thể dùng một ontology như theo tài liệu </w:t>
+      </w:r>
+      <w:r>
+        <w:rPr>
+          <w:rFonts w:ascii="Times New Roman" w:hAnsi="Times New Roman" w:cs="Times New Roman"/>
+          <w:sz w:val="26"/>
+          <w:szCs w:val="26"/>
+          <w:lang w:val="de-DE"/>
+        </w:rPr>
+        <w:lastRenderedPageBreak/>
+        <w:t>[3]. Đối với đề tài của nhóm, thì các thực thể đặt tên trong dữ liệu DBLP là các title, publisher, source, ... có số lượng rất lớn. Do dữ liệu của DBLP chứa hơn 1,</w:t>
+      </w:r>
+      <w:r>
+        <w:rPr>
+          <w:rFonts w:ascii="Times New Roman" w:hAnsi="Times New Roman" w:cs="Times New Roman"/>
+          <w:sz w:val="26"/>
+          <w:szCs w:val="26"/>
+          <w:lang w:val="vi-VN"/>
+        </w:rPr>
+        <w:t>5</w:t>
+      </w:r>
+      <w:r>
+        <w:rPr>
+          <w:rFonts w:ascii="Times New Roman" w:hAnsi="Times New Roman" w:cs="Times New Roman"/>
+          <w:sz w:val="26"/>
+          <w:szCs w:val="26"/>
+          <w:lang w:val="de-DE"/>
+        </w:rPr>
+        <w:t xml:space="preserve"> triệu bài báo. Vì thế, việc nhận diện thực thể đặt tên</w:t>
+      </w:r>
+      <w:r>
+        <w:rPr>
+          <w:rFonts w:ascii="Times New Roman" w:hAnsi="Times New Roman" w:cs="Times New Roman"/>
+          <w:sz w:val="26"/>
+          <w:szCs w:val="26"/>
+          <w:lang w:val="vi-VN"/>
+        </w:rPr>
+        <w:t xml:space="preserve"> (như tên tiêu đề bài báo)</w:t>
+      </w:r>
+      <w:r>
+        <w:rPr>
+          <w:rFonts w:ascii="Times New Roman" w:hAnsi="Times New Roman" w:cs="Times New Roman"/>
+          <w:sz w:val="26"/>
+          <w:szCs w:val="26"/>
+          <w:lang w:val="de-DE"/>
+        </w:rPr>
+        <w:t xml:space="preserve"> theo các cách trên </w:t>
+      </w:r>
+      <w:r>
+        <w:rPr>
+          <w:rFonts w:ascii="Times New Roman" w:hAnsi="Times New Roman" w:cs="Times New Roman"/>
+          <w:sz w:val="26"/>
+          <w:szCs w:val="26"/>
+          <w:lang w:val="vi-VN"/>
+        </w:rPr>
+        <w:t>có thể sẽ ảnh hưởng nhiều tới thời gian xử lý và nhận diện</w:t>
+      </w:r>
+      <w:r>
+        <w:rPr>
+          <w:rFonts w:ascii="Times New Roman" w:hAnsi="Times New Roman" w:cs="Times New Roman"/>
+          <w:sz w:val="26"/>
+          <w:szCs w:val="26"/>
+          <w:lang w:val="de-DE"/>
+        </w:rPr>
+        <w:t>.</w:t>
+      </w:r>
     </w:p>
     <w:p>
       <w:pPr>
@@ -11637,7 +12133,6 @@
           <w:szCs w:val="26"/>
           <w:lang w:val="vi-VN"/>
         </w:rPr>
-        <w:lastRenderedPageBreak/>
         <w:t>Cơ sở lý thuyết và các thuật ngữ liên quan</w:t>
       </w:r>
       <w:bookmarkEnd w:id="6"/>
@@ -11668,7 +12163,37 @@
           <w:szCs w:val="26"/>
           <w:lang w:val="de-DE"/>
         </w:rPr>
-        <w:t>Giới thiêu về h</w:t>
+        <w:t>Giớ</w:t>
+      </w:r>
+      <w:r>
+        <w:rPr>
+          <w:rFonts w:ascii="Times New Roman" w:hAnsi="Times New Roman" w:cs="Times New Roman"/>
+          <w:b/>
+          <w:sz w:val="26"/>
+          <w:szCs w:val="26"/>
+          <w:lang w:val="de-DE"/>
+        </w:rPr>
+        <w:t>i thi</w:t>
+      </w:r>
+      <w:r>
+        <w:rPr>
+          <w:rFonts w:ascii="Times New Roman" w:hAnsi="Times New Roman" w:cs="Times New Roman"/>
+          <w:b/>
+          <w:sz w:val="26"/>
+          <w:szCs w:val="26"/>
+          <w:lang w:val="vi-VN"/>
+        </w:rPr>
+        <w:t>ệ</w:t>
+      </w:r>
+      <w:r>
+        <w:rPr>
+          <w:rFonts w:ascii="Times New Roman" w:hAnsi="Times New Roman" w:cs="Times New Roman"/>
+          <w:b/>
+          <w:sz w:val="26"/>
+          <w:szCs w:val="26"/>
+          <w:lang w:val="de-DE"/>
+        </w:rPr>
+        <w:t>u về h</w:t>
       </w:r>
       <w:r>
         <w:rPr>
@@ -11972,6 +12497,7 @@
           <w:sz w:val="26"/>
           <w:szCs w:val="26"/>
         </w:rPr>
+        <w:lastRenderedPageBreak/>
         <w:t>Do thực thể đặt tên không theo một nguyên tắc và giới hạn nào. Để trong vấn đề nhận biết thực thể đặt tên, ta thường áp dụng một số từ điển như Wordnet. Tuy nhiên, số lượng thực thể đặt tên trong Wordnet cũng có giới hạn.</w:t>
       </w:r>
       <w:r>
@@ -12000,7 +12526,6 @@
           <w:sz w:val="26"/>
           <w:szCs w:val="26"/>
         </w:rPr>
-        <w:lastRenderedPageBreak/>
         <w:t>GATE là một công cụ hỗ trợ mạnh mẽ trong việc xử lý văn bản.</w:t>
       </w:r>
       <w:r>
@@ -12064,32 +12589,237 @@
           <w:b/>
           <w:sz w:val="26"/>
           <w:szCs w:val="26"/>
+          <w:lang w:val="vi-VN"/>
+        </w:rPr>
+        <w:t xml:space="preserve">Gán nhãn từ loại </w:t>
+      </w:r>
+      <w:bookmarkEnd w:id="10"/>
+    </w:p>
+    <w:p>
+      <w:pPr>
+        <w:spacing w:line="360" w:lineRule="auto"/>
+        <w:jc w:val="both"/>
+        <w:outlineLvl w:val="1"/>
+        <w:rPr>
+          <w:rFonts w:ascii="Times New Roman" w:hAnsi="Times New Roman" w:cs="Times New Roman"/>
+          <w:sz w:val="26"/>
+          <w:szCs w:val="26"/>
+          <w:lang w:val="vi-VN"/>
+        </w:rPr>
+      </w:pPr>
+      <w:r>
+        <w:rPr>
+          <w:rFonts w:ascii="Times New Roman" w:hAnsi="Times New Roman" w:cs="Times New Roman"/>
+          <w:sz w:val="26"/>
+          <w:szCs w:val="26"/>
+          <w:lang w:val="vi-VN"/>
+        </w:rPr>
+        <w:t xml:space="preserve">Trong phạm trù ngơn ngữ học, </w:t>
+      </w:r>
+      <w:r>
+        <w:rPr>
+          <w:rFonts w:ascii="Times New Roman" w:hAnsi="Times New Roman" w:cs="Times New Roman"/>
+          <w:sz w:val="26"/>
+          <w:szCs w:val="26"/>
+          <w:lang w:val="vi-VN"/>
+        </w:rPr>
+        <w:t>gán nhãn từ loại (part-of-speech tagging)</w:t>
+      </w:r>
+      <w:r>
+        <w:rPr>
+          <w:rFonts w:ascii="Times New Roman" w:hAnsi="Times New Roman" w:cs="Times New Roman"/>
+          <w:sz w:val="26"/>
+          <w:szCs w:val="26"/>
+          <w:lang w:val="vi-VN"/>
+        </w:rPr>
+        <w:t xml:space="preserve"> </w:t>
+      </w:r>
+      <w:r>
+        <w:rPr>
+          <w:rFonts w:ascii="Times New Roman" w:hAnsi="Times New Roman" w:cs="Times New Roman"/>
+          <w:sz w:val="26"/>
+          <w:szCs w:val="26"/>
+          <w:lang w:val="vi-VN"/>
+        </w:rPr>
+        <w:t>còn được gọ</w:t>
+      </w:r>
+      <w:r>
+        <w:rPr>
+          <w:rFonts w:ascii="Times New Roman" w:hAnsi="Times New Roman" w:cs="Times New Roman"/>
+          <w:sz w:val="26"/>
+          <w:szCs w:val="26"/>
+          <w:lang w:val="vi-VN"/>
+        </w:rPr>
+        <w:t>i</w:t>
+      </w:r>
+      <w:r>
+        <w:rPr>
+          <w:rFonts w:ascii="Times New Roman" w:hAnsi="Times New Roman" w:cs="Times New Roman"/>
+          <w:sz w:val="26"/>
+          <w:szCs w:val="26"/>
+          <w:lang w:val="vi-VN"/>
+        </w:rPr>
+        <w:t xml:space="preserve"> là </w:t>
+      </w:r>
+      <w:r>
+        <w:rPr>
+          <w:rFonts w:ascii="Times New Roman" w:hAnsi="Times New Roman" w:cs="Times New Roman"/>
+          <w:sz w:val="26"/>
+          <w:szCs w:val="26"/>
+          <w:lang w:val="vi-VN"/>
+        </w:rPr>
+        <w:t>gán nhãn ngữ pháp hay định hướng từ loại.</w:t>
+      </w:r>
+      <w:r>
+        <w:t xml:space="preserve"> </w:t>
+      </w:r>
+      <w:r>
+        <w:rPr>
+          <w:rFonts w:ascii="Times New Roman" w:hAnsi="Times New Roman" w:cs="Times New Roman"/>
+          <w:sz w:val="26"/>
+          <w:szCs w:val="26"/>
+          <w:lang w:val="vi-VN"/>
+        </w:rPr>
+        <w:t>Đó l</w:t>
+      </w:r>
+      <w:r>
+        <w:rPr>
+          <w:rFonts w:ascii="Times New Roman" w:hAnsi="Times New Roman" w:cs="Times New Roman"/>
+          <w:sz w:val="26"/>
+          <w:szCs w:val="26"/>
+        </w:rPr>
+        <w:t xml:space="preserve">à quá trình đánh dấu lên những từ trong một văn bản </w:t>
+      </w:r>
+      <w:r>
+        <w:rPr>
+          <w:rFonts w:ascii="Times New Roman" w:hAnsi="Times New Roman" w:cs="Times New Roman"/>
+          <w:sz w:val="26"/>
+          <w:szCs w:val="26"/>
+          <w:lang w:val="vi-VN"/>
+        </w:rPr>
+        <w:t xml:space="preserve">thuộc về </w:t>
+      </w:r>
+      <w:r>
+        <w:rPr>
+          <w:rFonts w:ascii="Times New Roman" w:hAnsi="Times New Roman" w:cs="Times New Roman"/>
+          <w:sz w:val="26"/>
+          <w:szCs w:val="26"/>
+        </w:rPr>
+        <w:t>một phần của bài phát biểu</w:t>
+      </w:r>
+      <w:r>
+        <w:rPr>
+          <w:rFonts w:ascii="Times New Roman" w:hAnsi="Times New Roman" w:cs="Times New Roman"/>
+          <w:sz w:val="26"/>
+          <w:szCs w:val="26"/>
+          <w:lang w:val="vi-VN"/>
+        </w:rPr>
+        <w:t xml:space="preserve"> (tài liệu). </w:t>
+      </w:r>
+      <w:r>
+        <w:rPr>
+          <w:rFonts w:ascii="Times New Roman" w:hAnsi="Times New Roman" w:cs="Times New Roman"/>
+          <w:sz w:val="26"/>
+          <w:szCs w:val="26"/>
+          <w:lang w:val="vi-VN"/>
+        </w:rPr>
+        <w:t>Quá trình gán nhãn dựa trên định nghĩa của từ, cũng như ngữ cảnh (Ví dụ: mối quan hệ của nó với các từ lân cận hoặc liên quan trong cùng một câu, cụm từ, hoặc một đoạn.</w:t>
+      </w:r>
+      <w:r>
+        <w:t xml:space="preserve"> </w:t>
+      </w:r>
+      <w:r>
+        <w:rPr>
+          <w:rFonts w:ascii="Times New Roman" w:hAnsi="Times New Roman" w:cs="Times New Roman"/>
+          <w:sz w:val="26"/>
+          <w:szCs w:val="26"/>
+        </w:rPr>
+        <w:t>Một hình thức đơn giản của việc này là việc xác định các từ như danh từ, động từ, tính từ, trạng từ</w:t>
+      </w:r>
+      <w:r>
+        <w:rPr>
+          <w:rFonts w:ascii="Times New Roman" w:hAnsi="Times New Roman" w:cs="Times New Roman"/>
+          <w:sz w:val="26"/>
+          <w:szCs w:val="26"/>
+          <w:lang w:val="vi-VN"/>
+        </w:rPr>
+        <w:t xml:space="preserve"> ...</w:t>
+      </w:r>
+      <w:r>
+        <w:rPr>
+          <w:rFonts w:ascii="Times New Roman" w:hAnsi="Times New Roman" w:cs="Times New Roman"/>
+          <w:sz w:val="26"/>
+          <w:szCs w:val="26"/>
+          <w:lang w:val="vi-VN"/>
+        </w:rPr>
+        <w:t xml:space="preserve"> (theo nguồn wikipedia)</w:t>
+      </w:r>
+    </w:p>
+    <w:p>
+      <w:pPr>
+        <w:spacing w:line="360" w:lineRule="auto"/>
+        <w:jc w:val="both"/>
+        <w:rPr>
+          <w:rFonts w:ascii="Times New Roman" w:hAnsi="Times New Roman" w:cs="Times New Roman"/>
+          <w:sz w:val="26"/>
+          <w:szCs w:val="26"/>
+          <w:lang w:val="vi-VN"/>
+        </w:rPr>
+      </w:pPr>
+      <w:bookmarkStart w:id="11" w:name="_Toc283176730"/>
+      <w:r>
+        <w:rPr>
+          <w:rFonts w:ascii="Times New Roman" w:hAnsi="Times New Roman" w:cs="Times New Roman"/>
+          <w:sz w:val="26"/>
+          <w:szCs w:val="26"/>
           <w:lang w:val="de-DE"/>
         </w:rPr>
-        <w:t>Pos Tagger</w:t>
-      </w:r>
-      <w:bookmarkEnd w:id="10"/>
-    </w:p>
-    <w:p>
-      <w:pPr>
-        <w:spacing w:line="360" w:lineRule="auto"/>
-        <w:jc w:val="both"/>
+        <w:t>Việc sử dụng gán nhãn từ loại sẽ giúp ta biết được vai trò của mỗi từ trong câu (danh từ, động từ hay tính từ ... ). Từ đó, sẽ hỗ trợ ta cho xử lý về sau như việ</w:t>
+      </w:r>
+      <w:r>
         <w:rPr>
           <w:rFonts w:ascii="Times New Roman" w:hAnsi="Times New Roman" w:cs="Times New Roman"/>
           <w:sz w:val="26"/>
           <w:szCs w:val="26"/>
           <w:lang w:val="de-DE"/>
         </w:rPr>
-      </w:pPr>
-      <w:bookmarkStart w:id="11" w:name="_Toc283176730"/>
-      <w:r>
-        <w:rPr>
-          <w:rFonts w:ascii="Times New Roman" w:hAnsi="Times New Roman" w:cs="Times New Roman"/>
-          <w:sz w:val="26"/>
-          <w:szCs w:val="26"/>
-          <w:lang w:val="de-DE"/>
-        </w:rPr>
-        <w:t xml:space="preserve">Pos Tagger hay còn gọi là gán nhãn từ loại. Việc sử dụng gán nhãn từ loại sẽ giúp ta biết được vai trò của mỗi từ trong câu (danh từ, động từ hay tính từ ... ). Từ đó, sẽ hỗ trợ ta cho xử lý về sau như việc phân tích cú pháp. </w:t>
+        <w:t>c phân tích cú pháp</w:t>
+      </w:r>
+      <w:r>
+        <w:rPr>
+          <w:rFonts w:ascii="Times New Roman" w:hAnsi="Times New Roman" w:cs="Times New Roman"/>
+          <w:sz w:val="26"/>
+          <w:szCs w:val="26"/>
+          <w:lang w:val="vi-VN"/>
+        </w:rPr>
+        <w:t>, hoặc loại bỏ hay nhận biết các từ loại cần thiết trong câu</w:t>
+      </w:r>
+      <w:r>
+        <w:rPr>
+          <w:rFonts w:ascii="Times New Roman" w:hAnsi="Times New Roman" w:cs="Times New Roman"/>
+          <w:sz w:val="26"/>
+          <w:szCs w:val="26"/>
+          <w:lang w:val="vi-VN"/>
+        </w:rPr>
+        <w:t>, so sánh ngữ nghĩa giữa hai từ có cùng từ loại</w:t>
+      </w:r>
+      <w:r>
+        <w:rPr>
+          <w:rFonts w:ascii="Times New Roman" w:hAnsi="Times New Roman" w:cs="Times New Roman"/>
+          <w:sz w:val="26"/>
+          <w:szCs w:val="26"/>
+          <w:lang w:val="vi-VN"/>
+        </w:rPr>
+        <w:t xml:space="preserve"> ...</w:t>
+      </w:r>
+      <w:r>
+        <w:rPr>
+          <w:rFonts w:ascii="Times New Roman" w:hAnsi="Times New Roman" w:cs="Times New Roman"/>
+          <w:sz w:val="26"/>
+          <w:szCs w:val="26"/>
+          <w:lang w:val="vi-VN"/>
+        </w:rPr>
+        <w:t xml:space="preserve"> </w:t>
       </w:r>
     </w:p>
     <w:p>
@@ -12282,7 +13012,17 @@
           <w:szCs w:val="26"/>
           <w:lang w:val="vi-VN"/>
         </w:rPr>
-        <w:t>. Trong đó Subject là một chủ từ bắt đầu cho một bộ ba. Predicate là các vị từ ở giữa biểu diễn cho mối quan hệ giữa Subject và Object. Object là đối tượng còn là mà subject có quan hệ tới.</w:t>
+        <w:t xml:space="preserve">. Trong đó Subject là một chủ từ bắt đầu cho một bộ ba. Predicate là </w:t>
+      </w:r>
+      <w:r>
+        <w:rPr>
+          <w:rFonts w:ascii="Times New Roman" w:hAnsi="Times New Roman" w:cs="Times New Roman"/>
+          <w:sz w:val="26"/>
+          <w:szCs w:val="26"/>
+          <w:lang w:val="vi-VN"/>
+        </w:rPr>
+        <w:lastRenderedPageBreak/>
+        <w:t>các vị từ ở giữa biểu diễn cho mối quan hệ giữa Subject và Object. Object là đối tượng còn là mà subject có quan hệ tới.</w:t>
       </w:r>
       <w:bookmarkEnd w:id="14"/>
       <w:r>
@@ -12393,7 +13133,7 @@
     <w:p>
       <w:pPr>
         <w:spacing w:line="360" w:lineRule="auto"/>
-        <w:jc w:val="both"/>
+        <w:jc w:val="center"/>
         <w:rPr>
           <w:rFonts w:ascii="Times New Roman" w:hAnsi="Times New Roman" w:cs="Times New Roman"/>
           <w:sz w:val="26"/>
@@ -12408,7 +13148,6 @@
           <w:sz w:val="26"/>
           <w:szCs w:val="26"/>
         </w:rPr>
-        <w:lastRenderedPageBreak/>
         <w:drawing>
           <wp:inline distT="0" distB="0" distL="0" distR="0">
             <wp:extent cx="4328663" cy="2355011"/>
@@ -12750,6 +13489,7 @@
           <w:szCs w:val="26"/>
           <w:lang w:val="de-DE"/>
         </w:rPr>
+        <w:lastRenderedPageBreak/>
         <w:t>Wordnet và Similarity Wordnet</w:t>
       </w:r>
       <w:bookmarkEnd w:id="20"/>
@@ -12812,20 +13552,7 @@
           <w:shd w:val="clear" w:color="auto" w:fill="FFFFFF"/>
           <w:lang w:val="de-DE"/>
         </w:rPr>
-        <w:t xml:space="preserve">Các cơ sở dữ liệu cũng có thể được duyệt trực tuyến. WordNet đã được hỗ trợ từ các Quỹ khoa học quốc gia, DARPA, </w:t>
-      </w:r>
-      <w:r>
-        <w:rPr>
-          <w:rStyle w:val="apple-style-span"/>
-          <w:rFonts w:ascii="Times New Roman" w:hAnsi="Times New Roman" w:cs="Times New Roman"/>
-          <w:color w:val="000000"/>
-          <w:sz w:val="26"/>
-          <w:szCs w:val="26"/>
-          <w:shd w:val="clear" w:color="auto" w:fill="FFFFFF"/>
-          <w:lang w:val="de-DE"/>
-        </w:rPr>
-        <w:lastRenderedPageBreak/>
-        <w:t xml:space="preserve">các DTO (trước đây là </w:t>
+        <w:t xml:space="preserve">Các cơ sở dữ liệu cũng có thể được duyệt trực tuyến. WordNet đã được hỗ trợ từ các Quỹ khoa học quốc gia, DARPA, các DTO (trước đây là </w:t>
       </w:r>
       <w:r>
         <w:rPr>
@@ -13139,7 +13866,17 @@
           <w:szCs w:val="26"/>
           <w:lang w:val="vi-VN"/>
         </w:rPr>
-        <w:t xml:space="preserve">. Phương pháp đề ra một số luật về từ loại để rút ra được bộ ba (ví dụ: NN – VB – NN). </w:t>
+        <w:t xml:space="preserve">. Phương pháp đề ra một số luật về từ loại để rút ra được </w:t>
+      </w:r>
+      <w:r>
+        <w:rPr>
+          <w:rFonts w:ascii="Times New Roman" w:hAnsi="Times New Roman" w:cs="Times New Roman"/>
+          <w:sz w:val="26"/>
+          <w:szCs w:val="26"/>
+          <w:lang w:val="vi-VN"/>
+        </w:rPr>
+        <w:lastRenderedPageBreak/>
+        <w:t xml:space="preserve">bộ ba (ví dụ: NN – VB – NN). </w:t>
       </w:r>
       <w:r>
         <w:rPr>
@@ -13209,7 +13946,6 @@
           <w:szCs w:val="26"/>
           <w:lang w:val="vi-VN"/>
         </w:rPr>
-        <w:lastRenderedPageBreak/>
         <w:t xml:space="preserve">Bởi vì thông tin trên Database chưa thật sự miêu tả rõ các mối quan hệ ngữ nghĩa giữa các bảng với nhau hoặc giữa bảng với các thuộc tính của bảng đó. Chẳng hạn, với một bảng có tên là Book và nó có thuộc tính là publisher, ta có thể định nghĩa quan hệ giữa bảng Book và thuộc tính publisher là “is published”. </w:t>
       </w:r>
     </w:p>
@@ -27875,6 +28611,15 @@
         </w:rPr>
         <w:t>: Strut 1.3</w:t>
       </w:r>
+      <w:r>
+        <w:rPr>
+          <w:rFonts w:ascii="Times New Roman" w:hAnsi="Times New Roman" w:cs="Times New Roman"/>
+          <w:sz w:val="26"/>
+          <w:szCs w:val="26"/>
+          <w:lang w:val="vi-VN"/>
+        </w:rPr>
+        <w:t xml:space="preserve"> theo mô hình MVC (Model – Controller- View)</w:t>
+      </w:r>
     </w:p>
     <w:p>
       <w:pPr>
@@ -33131,16 +33876,6 @@
     </w:p>
     <w:p>
       <w:pPr>
-        <w:pStyle w:val="ListParagraph"/>
-        <w:rPr>
-          <w:rFonts w:ascii="Times New Roman" w:hAnsi="Times New Roman" w:cs="Times New Roman"/>
-          <w:sz w:val="26"/>
-          <w:szCs w:val="26"/>
-        </w:rPr>
-      </w:pPr>
-    </w:p>
-    <w:p>
-      <w:pPr>
         <w:spacing w:line="360" w:lineRule="auto"/>
         <w:rPr>
           <w:rFonts w:ascii="Times New Roman" w:hAnsi="Times New Roman" w:cs="Times New Roman"/>
@@ -33162,6 +33897,63 @@
     </w:p>
     <w:p>
       <w:pPr>
+        <w:pStyle w:val="ListParagraph"/>
+        <w:numPr>
+          <w:ilvl w:val="0"/>
+          <w:numId w:val="11"/>
+        </w:numPr>
+        <w:spacing w:line="360" w:lineRule="auto"/>
+        <w:rPr>
+          <w:rFonts w:ascii="Times New Roman" w:hAnsi="Times New Roman" w:cs="Times New Roman"/>
+          <w:sz w:val="26"/>
+          <w:szCs w:val="26"/>
+        </w:rPr>
+      </w:pPr>
+      <w:r>
+        <w:rPr>
+          <w:rFonts w:ascii="Times New Roman" w:hAnsi="Times New Roman" w:cs="Times New Roman"/>
+          <w:sz w:val="26"/>
+          <w:szCs w:val="26"/>
+          <w:lang w:val="vi-VN"/>
+        </w:rPr>
+        <w:t>Pos tagging</w:t>
+      </w:r>
+    </w:p>
+    <w:p>
+      <w:pPr>
+        <w:spacing w:line="360" w:lineRule="auto"/>
+        <w:rPr>
+          <w:rFonts w:ascii="Times New Roman" w:hAnsi="Times New Roman" w:cs="Times New Roman"/>
+          <w:sz w:val="26"/>
+          <w:szCs w:val="26"/>
+          <w:lang w:val="vi-VN"/>
+        </w:rPr>
+      </w:pPr>
+      <w:hyperlink r:id="rId47" w:history="1">
+        <w:r>
+          <w:rPr>
+            <w:rStyle w:val="Hyperlink"/>
+            <w:rFonts w:ascii="Times New Roman" w:hAnsi="Times New Roman" w:cs="Times New Roman"/>
+            <w:sz w:val="26"/>
+            <w:szCs w:val="26"/>
+          </w:rPr>
+          <w:t>http://en.wikipedia.org/wiki/Part-of-speech_tagging</w:t>
+        </w:r>
+      </w:hyperlink>
+    </w:p>
+    <w:p>
+      <w:pPr>
+        <w:spacing w:line="360" w:lineRule="auto"/>
+        <w:rPr>
+          <w:rFonts w:ascii="Times New Roman" w:hAnsi="Times New Roman" w:cs="Times New Roman"/>
+          <w:sz w:val="26"/>
+          <w:szCs w:val="26"/>
+          <w:lang w:val="vi-VN"/>
+        </w:rPr>
+      </w:pPr>
+    </w:p>
+    <w:p>
+      <w:pPr>
         <w:rPr>
           <w:rFonts w:ascii="Times New Roman" w:hAnsi="Times New Roman" w:cs="Times New Roman"/>
           <w:b/>
@@ -33202,7 +33994,7 @@
       </w:pPr>
     </w:p>
     <w:sectPr>
-      <w:footerReference w:type="default" r:id="rId47"/>
+      <w:footerReference w:type="default" r:id="rId48"/>
       <w:pgSz w:w="11909" w:h="16834" w:code="9"/>
       <w:pgMar w:top="1440" w:right="1440" w:bottom="1440" w:left="1440" w:header="720" w:footer="720" w:gutter="0"/>
       <w:cols w:space="720"/>
@@ -33258,7 +34050,7 @@
             <w:rPr>
               <w:noProof/>
             </w:rPr>
-            <w:t>2</w:t>
+            <w:t>17</w:t>
           </w:r>
         </w:fldSimple>
       </w:p>

</xml_diff>